<commit_message>
Refactored blackjack interface, added agent interface
</commit_message>
<xml_diff>
--- a/WriteUp/NEA .docx
+++ b/WriteUp/NEA .docx
@@ -1,6 +1,6 @@
 
 <file path=word/document.xml><?xml version="1.0" encoding="utf-8"?>
-<w:document xmlns:wpc="http://schemas.microsoft.com/office/word/2010/wordprocessingCanvas" xmlns:cx="http://schemas.microsoft.com/office/drawing/2014/chartex" xmlns:cx1="http://schemas.microsoft.com/office/drawing/2015/9/8/chartex" xmlns:mc="http://schemas.openxmlformats.org/markup-compatibility/2006" xmlns:o="urn:schemas-microsoft-com:office:office" xmlns:r="http://schemas.openxmlformats.org/officeDocument/2006/relationships" xmlns:m="http://schemas.openxmlformats.org/officeDocument/2006/math" xmlns:v="urn:schemas-microsoft-com:vml" xmlns:wp14="http://schemas.microsoft.com/office/word/2010/wordprocessingDrawing" xmlns:wp="http://schemas.openxmlformats.org/drawingml/2006/wordprocessingDrawing" xmlns:w10="urn:schemas-microsoft-com:office:word" xmlns:w="http://schemas.openxmlformats.org/wordprocessingml/2006/main" xmlns:w14="http://schemas.microsoft.com/office/word/2010/wordml" xmlns:w15="http://schemas.microsoft.com/office/word/2012/wordml" xmlns:w16se="http://schemas.microsoft.com/office/word/2015/wordml/symex" xmlns:wpg="http://schemas.microsoft.com/office/word/2010/wordprocessingGroup" xmlns:wpi="http://schemas.microsoft.com/office/word/2010/wordprocessingInk" xmlns:wne="http://schemas.microsoft.com/office/word/2006/wordml" xmlns:wps="http://schemas.microsoft.com/office/word/2010/wordprocessingShape" mc:Ignorable="w14 w15 w16se wp14">
+<w:document xmlns:wpc="http://schemas.microsoft.com/office/word/2010/wordprocessingCanvas" xmlns:cx="http://schemas.microsoft.com/office/drawing/2014/chartex" xmlns:mc="http://schemas.openxmlformats.org/markup-compatibility/2006" xmlns:o="urn:schemas-microsoft-com:office:office" xmlns:r="http://schemas.openxmlformats.org/officeDocument/2006/relationships" xmlns:m="http://schemas.openxmlformats.org/officeDocument/2006/math" xmlns:v="urn:schemas-microsoft-com:vml" xmlns:wp14="http://schemas.microsoft.com/office/word/2010/wordprocessingDrawing" xmlns:wp="http://schemas.openxmlformats.org/drawingml/2006/wordprocessingDrawing" xmlns:w10="urn:schemas-microsoft-com:office:word" xmlns:w="http://schemas.openxmlformats.org/wordprocessingml/2006/main" xmlns:w14="http://schemas.microsoft.com/office/word/2010/wordml" xmlns:w15="http://schemas.microsoft.com/office/word/2012/wordml" xmlns:w16se="http://schemas.microsoft.com/office/word/2015/wordml/symex" xmlns:wpg="http://schemas.microsoft.com/office/word/2010/wordprocessingGroup" xmlns:wpi="http://schemas.microsoft.com/office/word/2010/wordprocessingInk" xmlns:wne="http://schemas.microsoft.com/office/word/2006/wordml" xmlns:wps="http://schemas.microsoft.com/office/word/2010/wordprocessingShape" mc:Ignorable="w14 w15 w16se wp14">
   <w:body>
     <w:p>
       <w:pPr>
@@ -1196,22 +1196,44 @@
     </w:sdt>
     <w:p>
       <w:pPr>
-        <w:pStyle w:val="Heading2"/>
-        <w:jc w:val="center"/>
+        <w:rPr>
+          <w:rFonts w:asciiTheme="majorHAnsi" w:eastAsiaTheme="majorEastAsia" w:hAnsiTheme="majorHAnsi" w:cstheme="majorBidi"/>
+          <w:b/>
+          <w:bCs/>
+          <w:color w:val="365F91" w:themeColor="accent1" w:themeShade="BF"/>
+          <w:sz w:val="26"/>
+          <w:szCs w:val="26"/>
+          <w:u w:val="single"/>
+        </w:rPr>
+      </w:pPr>
+      <w:bookmarkStart w:id="0" w:name="_Toc496253662"/>
+      <w:r>
         <w:rPr>
           <w:b/>
           <w:bCs/>
           <w:u w:val="single"/>
         </w:rPr>
-      </w:pPr>
-      <w:bookmarkStart w:id="0" w:name="_Toc496253662"/>
-      <w:commentRangeStart w:id="1"/>
-      <w:r>
+        <w:br w:type="page"/>
+      </w:r>
+    </w:p>
+    <w:p>
+      <w:pPr>
+        <w:pStyle w:val="Heading2"/>
+        <w:jc w:val="center"/>
         <w:rPr>
           <w:b/>
           <w:bCs/>
           <w:u w:val="single"/>
         </w:rPr>
+      </w:pPr>
+      <w:commentRangeStart w:id="1"/>
+      <w:r>
+        <w:rPr>
+          <w:b/>
+          <w:bCs/>
+          <w:u w:val="single"/>
+        </w:rPr>
+        <w:lastRenderedPageBreak/>
         <w:t>Analysis</w:t>
       </w:r>
       <w:bookmarkEnd w:id="0"/>
@@ -1224,102 +1246,96 @@
         </w:rPr>
         <w:commentReference w:id="1"/>
       </w:r>
-      <w:bookmarkStart w:id="2" w:name="_GoBack"/>
+    </w:p>
+    <w:p>
+      <w:pPr>
+        <w:pStyle w:val="Heading3"/>
+      </w:pPr>
+      <w:bookmarkStart w:id="2" w:name="_Toc496253663"/>
+      <w:r>
+        <w:t>Introduction to Organisation and Client</w:t>
+      </w:r>
       <w:bookmarkEnd w:id="2"/>
     </w:p>
     <w:p>
+      <w:r>
+        <w:t xml:space="preserve">Mr </w:t>
+      </w:r>
+      <w:commentRangeStart w:id="3"/>
+      <w:r>
+        <w:t>X</w:t>
+      </w:r>
+      <w:commentRangeEnd w:id="3"/>
+      <w:r>
+        <w:rPr>
+          <w:rStyle w:val="CommentReference"/>
+        </w:rPr>
+        <w:commentReference w:id="3"/>
+      </w:r>
+      <w:r>
+        <w:t xml:space="preserve"> is a freelance graphics designer who wants to begin developing games. His background in graphic design mean he specialises in developing smooth and aesthetically pleasing interfaces. However, whilst he has been learning how to program and develop games on a fundamental level, his technical ability is still growing, and his mathematical ability is not as proficient as he would like it to be for some parts of this development. </w:t>
+      </w:r>
+    </w:p>
+    <w:p>
+      <w:r>
+        <w:t>Knowing me from secondary school, from being in the same IT class, he remembers our contrasting interests – his in the more design focused aspects, mine in the more technical side – and has contacted me to see if we can collaborate on this project of his.</w:t>
+      </w:r>
+    </w:p>
+    <w:p>
+      <w:pPr>
+        <w:rPr>
+          <w:rFonts w:cstheme="minorHAnsi"/>
+        </w:rPr>
+      </w:pPr>
+    </w:p>
+    <w:p>
       <w:pPr>
         <w:pStyle w:val="Heading3"/>
       </w:pPr>
-      <w:bookmarkStart w:id="3" w:name="_Toc496253663"/>
-      <w:r>
-        <w:t>Introduction to Organisation and Client</w:t>
-      </w:r>
-      <w:bookmarkEnd w:id="3"/>
-    </w:p>
-    <w:p>
-      <w:r>
-        <w:t xml:space="preserve">Mr </w:t>
-      </w:r>
-      <w:commentRangeStart w:id="4"/>
-      <w:r>
-        <w:t>X</w:t>
-      </w:r>
-      <w:commentRangeEnd w:id="4"/>
+      <w:bookmarkStart w:id="4" w:name="_Toc496253664"/>
+      <w:r>
+        <w:t>Outline of the Problem</w:t>
+      </w:r>
+      <w:bookmarkEnd w:id="4"/>
+    </w:p>
+    <w:p>
+      <w:r>
+        <w:t>His first game is going to be a casual (</w:t>
+      </w:r>
+      <w:commentRangeStart w:id="5"/>
+      <w:r>
+        <w:t>online?</w:t>
+      </w:r>
+      <w:commentRangeEnd w:id="5"/>
       <w:r>
         <w:rPr>
           <w:rStyle w:val="CommentReference"/>
         </w:rPr>
-        <w:commentReference w:id="4"/>
-      </w:r>
-      <w:r>
-        <w:t xml:space="preserve"> is a freelance graphics designer who wants to begin developing games. His background in graphic design mean he specialises in developing smooth and aesthetically pleasing interfaces. However, whilst he has been learning how to program and develop games on a fundamental level, his technical ability is still growing, and his mathematical ability is not as proficient as he would like it to be for some parts of this development. </w:t>
-      </w:r>
-    </w:p>
-    <w:p>
-      <w:r>
-        <w:t>Knowing me from secondary school, from being in the same IT class, he remembers our contrasting interests – his in the more design focused aspects, mine in the more technical side – and has contacted me to see if we can collaborate on this project of his.</w:t>
-      </w:r>
-    </w:p>
-    <w:p>
-      <w:pPr>
-        <w:rPr>
-          <w:rFonts w:cstheme="minorHAnsi"/>
-        </w:rPr>
-      </w:pPr>
+        <w:commentReference w:id="5"/>
+      </w:r>
+      <w:r>
+        <w:t xml:space="preserve">)  Standard deck card games game. The most technical aspect of this project is the development of a competitive AI, which the user can effectively practice against, with varying levels of difficulty. The developer is looking to delegate this objective to someone who has a deep understanding to the mathematical aspects and concepts underlying. Specifically, the developer wants the AI to have different general personalities (in a game context: aggressive, defensive), as well at higher difficulties to have varying personalities based on the situation. </w:t>
+      </w:r>
+    </w:p>
+    <w:p>
+      <w:r>
+        <w:t xml:space="preserve">For example, one of the standard deck card games which will be a part of the game will be poker – in this context, the client would like the AI to have a personality where it is aggressive - raises a lot to attempt to intimidate the opponent for example - and another where it plays more passively – folds more often, and raises less often. In addition, when at the higher levels, the AI would play more aggressively when it has a higher bank, or it thinks the opponent is on tilt, and in other scenarios it would play more passively.  </w:t>
+      </w:r>
+    </w:p>
+    <w:p>
+      <w:r>
+        <w:t>The current system, if it were to be developed by the client, would consist of simple logic, and transparent decisions, where the AI would eventually become predictable and the interest from the end users in the game would drop very fast. Under the current system, the client would have to spend a lot of time explicitly programming the AI, in order to accommodate for specific scenarios, to emulate the nuanced decision making of a human. As a result, the client would like the AI to be competitive and a challenge for the end user, as well as this the game development deadline is 6 months,  consequently, the client requires the development time to be kept reasonable to this deadline.</w:t>
+      </w:r>
     </w:p>
     <w:p>
       <w:pPr>
         <w:pStyle w:val="Heading3"/>
       </w:pPr>
-      <w:bookmarkStart w:id="5" w:name="_Toc496253664"/>
-      <w:r>
-        <w:t>Outline of the Problem</w:t>
-      </w:r>
-      <w:bookmarkEnd w:id="5"/>
-    </w:p>
-    <w:p>
-      <w:r>
-        <w:t>His first game is going to be a casual (</w:t>
-      </w:r>
-      <w:commentRangeStart w:id="6"/>
-      <w:r>
-        <w:t>online?</w:t>
-      </w:r>
-      <w:commentRangeEnd w:id="6"/>
-      <w:r>
-        <w:rPr>
-          <w:rStyle w:val="CommentReference"/>
-        </w:rPr>
-        <w:commentReference w:id="6"/>
-      </w:r>
-      <w:r>
-        <w:t xml:space="preserve">)  Standard deck card games game. The most technical aspect of this project is the development of a competitive AI, which the user can effectively practice against, with varying levels of difficulty. The developer is looking to delegate this objective to someone who has a deep understanding to the mathematical aspects and concepts underlying. </w:t>
-      </w:r>
-      <w:r>
-        <w:lastRenderedPageBreak/>
-        <w:t xml:space="preserve">Specifically, the developer wants the AI to have different general personalities (in a game context: aggressive, defensive), as well at higher difficulties to have varying personalities based on the situation. </w:t>
-      </w:r>
-    </w:p>
-    <w:p>
-      <w:r>
-        <w:t xml:space="preserve">For example, one of the standard deck card games which will be a part of the game will be poker – in this context, the client would like the AI to have a personality where it is aggressive - raises a lot to attempt to intimidate the opponent for example - and another where it plays more passively – folds more often, and raises less often. In addition, when at the higher levels, the AI would play more aggressively when it has a higher bank, or it thinks the opponent is on tilt, and in other scenarios it would play more passively.  </w:t>
-      </w:r>
-    </w:p>
-    <w:p>
-      <w:r>
-        <w:t>The current system, if it were to be developed by the client, would consist of simple logic, and transparent decisions, where the AI would eventually become predictable and the interest from the end users in the game would drop very fast. Under the current system, the client would have to spend a lot of time explicitly programming the AI, in order to accommodate for specific scenarios, to emulate the nuanced decision making of a human. As a result, the client would like the AI to be competitive and a challenge for the end user, as well as this the game development deadline is 6 months,  consequently, the client requires the development time to be kept reasonable to this deadline.</w:t>
-      </w:r>
-    </w:p>
-    <w:p>
-      <w:pPr>
-        <w:pStyle w:val="Heading3"/>
-      </w:pPr>
-      <w:bookmarkStart w:id="7" w:name="_Toc496253665"/>
+      <w:bookmarkStart w:id="6" w:name="_Toc496253665"/>
       <w:r>
         <w:t>Investigation</w:t>
       </w:r>
-      <w:bookmarkEnd w:id="7"/>
+      <w:bookmarkEnd w:id="6"/>
     </w:p>
     <w:p>
       <w:pPr>
@@ -1360,6 +1376,7 @@
     </w:p>
     <w:p>
       <w:r>
+        <w:lastRenderedPageBreak/>
         <w:t xml:space="preserve">Well, I have an interest in games like poker, I just find them so fun! However, a side me of dislikes the potential gambling aspect in the sense that someone could destroy themselves over a game, and sometimes people just have not had enough practice to start playing for real – my goal is to develop a game for these sort of people, more of a casual base. I just want people to have fun, and I hope to keep them safe whilst they do it, there’s a bit of a vocational aspect for me personally. </w:t>
       </w:r>
     </w:p>
@@ -1409,7 +1426,6 @@
           <w:b/>
           <w:bCs/>
         </w:rPr>
-        <w:lastRenderedPageBreak/>
         <w:t>From your statement, it sounds like you have attempted to implement this AI, which suggests that you have design elements in mind. What, at the moment, are the central design elements or features you would like for this AI?</w:t>
       </w:r>
     </w:p>
@@ -1487,7 +1503,11 @@
         </w:rPr>
       </w:pPr>
       <w:r>
-        <w:t>Well, although it is not as good as I would like it to be, it does work on some level, I suppose. It can play a simple game, and sometimes it is kind of fun to win, however, it can get really boring, really fast. The only real benefit from a developing standpoint is that I can easily add more conditions for it to check against.</w:t>
+        <w:t xml:space="preserve">Well, although it is not as good as I would like it to be, it does work on some level, I suppose. It can play a simple game, and sometimes it is kind of fun to win, however, it can get really boring, really </w:t>
+      </w:r>
+      <w:r>
+        <w:lastRenderedPageBreak/>
+        <w:t>fast. The only real benefit from a developing standpoint is that I can easily add more conditions for it to check against.</w:t>
       </w:r>
     </w:p>
     <w:p>
@@ -1553,11 +1573,16 @@
       <w:pPr>
         <w:pStyle w:val="Heading3"/>
       </w:pPr>
-      <w:bookmarkStart w:id="8" w:name="_Toc496253666"/>
+      <w:bookmarkStart w:id="7" w:name="_Toc496253666"/>
       <w:r>
         <w:t>Analysis of Investigation</w:t>
       </w:r>
-      <w:bookmarkEnd w:id="8"/>
+      <w:bookmarkEnd w:id="7"/>
+    </w:p>
+    <w:p>
+      <w:r>
+        <w:t>Overall, the system needs to be a dynamic implementation of a dynamic artificial opponent, appropriate for players of a wide skill range. It needs to be dynamic in the sense that it can adapt to the player’s ability, and playstyle, as well as having a low maintenance requirement – so that it is possible for a small team to maintain. In addition, to fit with the quirkiness of the game’s narrative, the system needs to have different playing “personalities” to fit with the personalities of the in-game NPC personas.</w:t>
+      </w:r>
     </w:p>
     <w:p>
       <w:r>
@@ -1566,6 +1591,7 @@
     </w:p>
     <w:p>
       <w:r>
+        <w:lastRenderedPageBreak/>
         <w:t>On the flipside, the main issues with the current system appears to be its effectiveness, specifically, the AI is “it is too predictable at the moment” and “It is so easy to exploit!”, from this, we can reason that the new system needs to be more nuanced so that it cannot be predicted quite as easily. The example which is given is that the “the AI will always fold, as it will think that you have a good hand because you raised so much”, so one specific improvement could be to add a calculation element where the AI puts a probability of the opponent bluffing, then proceeds to fold if they think that the opponent really does have a big hand – either from previous experience of the opposing players tendencies or from absolute probabilities. Specifically, this issue of nuance is exhibited in the fact that the current system will always make the same decision in the same explicit scenario.</w:t>
       </w:r>
     </w:p>
@@ -1583,15 +1609,15 @@
         <mc:AlternateContent>
           <mc:Choice Requires="wps">
             <w:drawing>
-              <wp:anchor distT="0" distB="0" distL="114300" distR="114300" simplePos="0" relativeHeight="251659264" behindDoc="1" locked="0" layoutInCell="1" allowOverlap="1" wp14:anchorId="48F538A5" wp14:editId="17D6638A">
+              <wp:anchor distT="0" distB="0" distL="114300" distR="114300" simplePos="0" relativeHeight="251659264" behindDoc="0" locked="0" layoutInCell="1" allowOverlap="1" wp14:anchorId="48F538A5" wp14:editId="13CB7B56">
                 <wp:simplePos x="0" y="0"/>
                 <wp:positionH relativeFrom="column">
                   <wp:posOffset>-76200</wp:posOffset>
                 </wp:positionH>
                 <wp:positionV relativeFrom="paragraph">
-                  <wp:posOffset>300989</wp:posOffset>
+                  <wp:posOffset>303530</wp:posOffset>
                 </wp:positionV>
-                <wp:extent cx="2571750" cy="3133725"/>
+                <wp:extent cx="2571750" cy="2486025"/>
                 <wp:effectExtent l="0" t="0" r="19050" b="28575"/>
                 <wp:wrapNone/>
                 <wp:docPr id="1" name="Rectangle 1"/>
@@ -1603,7 +1629,7 @@
                       <wps:spPr>
                         <a:xfrm>
                           <a:off x="0" y="0"/>
-                          <a:ext cx="2571750" cy="3133725"/>
+                          <a:ext cx="2571750" cy="2486025"/>
                         </a:xfrm>
                         <a:prstGeom prst="rect">
                           <a:avLst/>
@@ -1646,7 +1672,7 @@
           </mc:Choice>
           <mc:Fallback>
             <w:pict>
-              <v:rect w14:anchorId="4C578F34" id="Rectangle 1" o:spid="_x0000_s1026" style="position:absolute;margin-left:-6pt;margin-top:23.7pt;width:202.5pt;height:246.75pt;z-index:-251657216;visibility:visible;mso-wrap-style:square;mso-width-percent:0;mso-height-percent:0;mso-wrap-distance-left:9pt;mso-wrap-distance-top:0;mso-wrap-distance-right:9pt;mso-wrap-distance-bottom:0;mso-position-horizontal:absolute;mso-position-horizontal-relative:text;mso-position-vertical:absolute;mso-position-vertical-relative:text;mso-width-percent:0;mso-height-percent:0;mso-width-relative:margin;mso-height-relative:margin;v-text-anchor:middle" o:gfxdata="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" filled="f" strokecolor="#243f60 [1604]" strokeweight="2pt"/>
+              <v:rect w14:anchorId="339AF2F9" id="Rectangle 1" o:spid="_x0000_s1026" style="position:absolute;margin-left:-6pt;margin-top:23.9pt;width:202.5pt;height:195.75pt;z-index:251659264;visibility:visible;mso-wrap-style:square;mso-width-percent:0;mso-height-percent:0;mso-wrap-distance-left:9pt;mso-wrap-distance-top:0;mso-wrap-distance-right:9pt;mso-wrap-distance-bottom:0;mso-position-horizontal:absolute;mso-position-horizontal-relative:text;mso-position-vertical:absolute;mso-position-vertical-relative:text;mso-width-percent:0;mso-height-percent:0;mso-width-relative:margin;mso-height-relative:margin;v-text-anchor:middle" o:gfxdata="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" filled="f" strokecolor="#243f60 [1604]" strokeweight="2pt"/>
             </w:pict>
           </mc:Fallback>
         </mc:AlternateContent>
@@ -1741,82 +1767,6 @@
     </w:p>
     <w:p>
       <w:r>
-        <w:rPr>
-          <w:noProof/>
-          <w:lang w:eastAsia="en-GB"/>
-        </w:rPr>
-        <mc:AlternateContent>
-          <mc:Choice Requires="wps">
-            <w:drawing>
-              <wp:anchor distT="0" distB="0" distL="114300" distR="114300" simplePos="0" relativeHeight="251661312" behindDoc="1" locked="0" layoutInCell="1" allowOverlap="1" wp14:anchorId="1B6C9B88" wp14:editId="653D981C">
-                <wp:simplePos x="0" y="0"/>
-                <wp:positionH relativeFrom="column">
-                  <wp:posOffset>-85725</wp:posOffset>
-                </wp:positionH>
-                <wp:positionV relativeFrom="paragraph">
-                  <wp:posOffset>-1371600</wp:posOffset>
-                </wp:positionV>
-                <wp:extent cx="2571750" cy="1962150"/>
-                <wp:effectExtent l="0" t="0" r="19050" b="19050"/>
-                <wp:wrapNone/>
-                <wp:docPr id="7" name="Rectangle 7"/>
-                <wp:cNvGraphicFramePr/>
-                <a:graphic xmlns:a="http://schemas.openxmlformats.org/drawingml/2006/main">
-                  <a:graphicData uri="http://schemas.microsoft.com/office/word/2010/wordprocessingShape">
-                    <wps:wsp>
-                      <wps:cNvSpPr/>
-                      <wps:spPr>
-                        <a:xfrm>
-                          <a:off x="0" y="0"/>
-                          <a:ext cx="2571750" cy="1962150"/>
-                        </a:xfrm>
-                        <a:prstGeom prst="rect">
-                          <a:avLst/>
-                        </a:prstGeom>
-                        <a:noFill/>
-                      </wps:spPr>
-                      <wps:style>
-                        <a:lnRef idx="2">
-                          <a:schemeClr val="accent1">
-                            <a:shade val="50000"/>
-                          </a:schemeClr>
-                        </a:lnRef>
-                        <a:fillRef idx="1">
-                          <a:schemeClr val="accent1"/>
-                        </a:fillRef>
-                        <a:effectRef idx="0">
-                          <a:schemeClr val="accent1"/>
-                        </a:effectRef>
-                        <a:fontRef idx="minor">
-                          <a:schemeClr val="lt1"/>
-                        </a:fontRef>
-                      </wps:style>
-                      <wps:bodyPr rot="0" spcFirstLastPara="0" vertOverflow="overflow" horzOverflow="overflow" vert="horz" wrap="square" lIns="91440" tIns="45720" rIns="91440" bIns="45720" numCol="1" spcCol="0" rtlCol="0" fromWordArt="0" anchor="ctr" anchorCtr="0" forceAA="0" compatLnSpc="1">
-                        <a:prstTxWarp prst="textNoShape">
-                          <a:avLst/>
-                        </a:prstTxWarp>
-                        <a:noAutofit/>
-                      </wps:bodyPr>
-                    </wps:wsp>
-                  </a:graphicData>
-                </a:graphic>
-                <wp14:sizeRelH relativeFrom="margin">
-                  <wp14:pctWidth>0</wp14:pctWidth>
-                </wp14:sizeRelH>
-                <wp14:sizeRelV relativeFrom="margin">
-                  <wp14:pctHeight>0</wp14:pctHeight>
-                </wp14:sizeRelV>
-              </wp:anchor>
-            </w:drawing>
-          </mc:Choice>
-          <mc:Fallback>
-            <w:pict>
-              <v:rect w14:anchorId="749B9BD0" id="Rectangle 7" o:spid="_x0000_s1026" style="position:absolute;margin-left:-6.75pt;margin-top:-108pt;width:202.5pt;height:154.5pt;z-index:-251655168;visibility:visible;mso-wrap-style:square;mso-width-percent:0;mso-height-percent:0;mso-wrap-distance-left:9pt;mso-wrap-distance-top:0;mso-wrap-distance-right:9pt;mso-wrap-distance-bottom:0;mso-position-horizontal:absolute;mso-position-horizontal-relative:text;mso-position-vertical:absolute;mso-position-vertical-relative:text;mso-width-percent:0;mso-height-percent:0;mso-width-relative:margin;mso-height-relative:margin;v-text-anchor:middle" o:gfxdata="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" filled="f" strokecolor="#243f60 [1604]" strokeweight="2pt"/>
-            </w:pict>
-          </mc:Fallback>
-        </mc:AlternateContent>
-      </w:r>
-      <w:r>
         <w:t>…</w:t>
       </w:r>
     </w:p>
@@ -1858,6 +1808,7 @@
     </w:p>
     <w:p>
       <w:r>
+        <w:lastRenderedPageBreak/>
         <w:t>Another big aspect of the AI which the user would like implemented, is the feature of “personality”. The client states that his game has a style of “compelling caricature aesthetic”. The example he gives is of a half-man, half-bull character. The consequence of this for the AI is that the AI should reflect these personalities in game – for example, the half-man, half-bull character would be more aggressive than some of the other characters.</w:t>
       </w:r>
     </w:p>
@@ -1871,11 +1822,22 @@
       <w:pPr>
         <w:pStyle w:val="Heading3"/>
       </w:pPr>
-      <w:bookmarkStart w:id="9" w:name="_Toc496253667"/>
-      <w:r>
+      <w:bookmarkStart w:id="8" w:name="_Toc496253667"/>
+      <w:commentRangeStart w:id="9"/>
+      <w:r>
+        <w:lastRenderedPageBreak/>
         <w:t>Objectives</w:t>
       </w:r>
-      <w:bookmarkEnd w:id="9"/>
+      <w:bookmarkEnd w:id="8"/>
+      <w:commentRangeEnd w:id="9"/>
+      <w:r>
+        <w:rPr>
+          <w:rStyle w:val="CommentReference"/>
+          <w:rFonts w:asciiTheme="minorHAnsi" w:eastAsiaTheme="minorHAnsi" w:hAnsiTheme="minorHAnsi" w:cstheme="minorBidi"/>
+          <w:color w:val="auto"/>
+        </w:rPr>
+        <w:commentReference w:id="9"/>
+      </w:r>
     </w:p>
     <w:p>
       <w:pPr>
@@ -1924,7 +1886,21 @@
         </w:numPr>
       </w:pPr>
       <w:r>
-        <w:t>The AI should not exhibit an overly predictable playstyle, to the point where it can be countered easily. For example, if it always has the same response to the same stimulus, it is too predictable.</w:t>
+        <w:t xml:space="preserve">The AI should not exhibit an overly predictable playstyle, to the point where it can be countered easily. </w:t>
+      </w:r>
+      <w:commentRangeStart w:id="10"/>
+      <w:r>
+        <w:t xml:space="preserve">For example, </w:t>
+      </w:r>
+      <w:r>
+        <w:t>if a player can predict its next action more than 50% of the time then it is too predictable.</w:t>
+      </w:r>
+      <w:commentRangeEnd w:id="10"/>
+      <w:r>
+        <w:rPr>
+          <w:rStyle w:val="CommentReference"/>
+        </w:rPr>
+        <w:commentReference w:id="10"/>
       </w:r>
     </w:p>
     <w:p>
@@ -1989,6 +1965,27 @@
     <w:p>
       <w:pPr>
         <w:pStyle w:val="ListParagraph"/>
+        <w:numPr>
+          <w:ilvl w:val="0"/>
+          <w:numId w:val="9"/>
+        </w:numPr>
+      </w:pPr>
+      <w:r>
+        <w:t xml:space="preserve">The system should adhere to the fundamental theorem of poker </w:t>
+      </w:r>
+      <w:r>
+        <w:rPr>
+          <w:rStyle w:val="FootnoteReference"/>
+        </w:rPr>
+        <w:footnoteReference w:id="1"/>
+      </w:r>
+      <w:r>
+        <w:t>as much as possible – however, since poker is a game of incomplete information it is impossible to adhere to this 100% of the time, so a successful implementation should adhere to this 60% of the time, at the medium difficulty level, and higher at higher difficulties as well as lower on lower difficulties.</w:t>
+      </w:r>
+    </w:p>
+    <w:p>
+      <w:pPr>
+        <w:pStyle w:val="ListParagraph"/>
       </w:pPr>
     </w:p>
     <w:p>
@@ -2024,7 +2021,11 @@
         </w:numPr>
       </w:pPr>
       <w:r>
-        <w:t>In addition to this, it should provide a separate interface after each game, which allows the client’s program to send the record of the game, in order for the AI to be able to analyse it and add it to the AI’s training (discussed in a later objective). This interface should only be accessible after each game, and would need a security verification, to prevent any other scenario from adding a game to the training of the AI – this ensures “False games” (games which did not happen) do not influence the AI’s behaviour, so it only adapts to empirical experience.</w:t>
+        <w:t xml:space="preserve">In addition to this, it should provide a separate interface after each game, which allows the client’s program to send the record of the game, in order for the AI to be able to analyse it and add it to the AI’s training (discussed in a later objective). This interface should only be accessible after each game, and would need a security verification, to </w:t>
+      </w:r>
+      <w:r>
+        <w:lastRenderedPageBreak/>
+        <w:t>prevent any other scenario from adding a game to the training of the AI – this ensures “False games” (games which did not happen) do not influence the AI’s behaviour, so it only adapts to empirical experience.</w:t>
       </w:r>
     </w:p>
     <w:p>
@@ -2060,16 +2061,16 @@
           <w:numId w:val="5"/>
         </w:numPr>
       </w:pPr>
-      <w:commentRangeStart w:id="10"/>
+      <w:commentRangeStart w:id="11"/>
       <w:r>
         <w:t>Externally to playing the game, the AI needs to be configured to  play with differing playing personalities:</w:t>
       </w:r>
-      <w:commentRangeEnd w:id="10"/>
+      <w:commentRangeEnd w:id="11"/>
       <w:r>
         <w:rPr>
           <w:rStyle w:val="CommentReference"/>
         </w:rPr>
-        <w:commentReference w:id="10"/>
+        <w:commentReference w:id="11"/>
       </w:r>
     </w:p>
     <w:p>
@@ -2108,10 +2109,16 @@
         </w:numPr>
       </w:pPr>
       <w:r>
-        <w:t xml:space="preserve">Passive personalities, in general, should be more inclined to perform slow plays (aka Sandbagging or trapping), this is where the AI would be more inclined to bet weakly </w:t>
-      </w:r>
-      <w:r>
-        <w:t xml:space="preserve">despite having a strong hand, in order to deceive the opponent. This slow playing style should be more likely to be exhibited compared to the baseline AI. </w:t>
+        <w:t>Passive personalities, in general, should be more inclined to perform slow plays (aka Sandbagging or trapping</w:t>
+      </w:r>
+      <w:r>
+        <w:rPr>
+          <w:rStyle w:val="FootnoteReference"/>
+        </w:rPr>
+        <w:footnoteReference w:id="2"/>
+      </w:r>
+      <w:r>
+        <w:t xml:space="preserve">), this is where the AI would be more inclined to bet weakly despite having a strong hand, in order to deceive the opponent. This slow playing style should be more likely to be exhibited compared to the baseline AI. </w:t>
       </w:r>
     </w:p>
     <w:p>
@@ -2141,7 +2148,25 @@
         </w:numPr>
       </w:pPr>
       <w:r>
-        <w:t xml:space="preserve">At the lower difficulties, these personalities should reflect emotions – for example, after losing a big hand, the program should emulate a level of “tilt” where the program would not perform as much as an optimal play, contrasting to if the AI had won a big hand, after which it would “be more confident” and be more likely execute the optimal play. </w:t>
+        <w:t xml:space="preserve">At the lower difficulties, these personalities should reflect emotions – for example, after losing a big hand, the program should emulate a level of “tilt” </w:t>
+      </w:r>
+      <w:r>
+        <w:t>–meaning the system would not perform as much of an</w:t>
+      </w:r>
+      <w:r>
+        <w:t xml:space="preserve"> optimal play,</w:t>
+      </w:r>
+      <w:r>
+        <w:t xml:space="preserve"> after losing a few rounds -</w:t>
+      </w:r>
+      <w:r>
+        <w:t xml:space="preserve"> contrasting </w:t>
+      </w:r>
+      <w:r>
+        <w:t xml:space="preserve">this </w:t>
+      </w:r>
+      <w:r>
+        <w:t xml:space="preserve">to if the AI had won a big hand, after which it would “be more confident” and be more likely execute the optimal play. </w:t>
       </w:r>
     </w:p>
     <w:p>
@@ -2161,7 +2186,13 @@
       </w:r>
       <w:proofErr w:type="spellEnd"/>
       <w:r>
-        <w:t xml:space="preserve"> personality, but a dynamic style which changes based on the state of the game; also, the program would be less inclined to exhibit an “emotional” play style – for example, it would be less inclined to go on “tilt” after losing a big hand.</w:t>
+        <w:t xml:space="preserve"> personality, but a dynamic style which changes </w:t>
+      </w:r>
+      <w:r>
+        <w:t>based on the state of the game. A</w:t>
+      </w:r>
+      <w:r>
+        <w:t>lso, the program would be less inclined to exhibit an “emotional” play style – for example, it would be less inclined to go on “tilt” after losing a big hand.</w:t>
       </w:r>
     </w:p>
     <w:p>
@@ -2214,6 +2245,7 @@
         </w:numPr>
       </w:pPr>
       <w:r>
+        <w:lastRenderedPageBreak/>
         <w:t>The AI should use each new game it plays to add to its training, meaning that each game it plays will add to the proficiency of the bot. However, it should only train itself after a batch of 50 games, for example, as to not be influenced too much by anomalous games.</w:t>
       </w:r>
     </w:p>
@@ -2369,16 +2401,16 @@
           <w:numId w:val="13"/>
         </w:numPr>
       </w:pPr>
-      <w:commentRangeStart w:id="11"/>
+      <w:commentRangeStart w:id="12"/>
       <w:r>
         <w:t xml:space="preserve">There should be a relationship between three tables – a table of users, a table of a game; which will contain information about each move in the game, and lastly a table of games, connecting multiple users to a single game. </w:t>
       </w:r>
-      <w:commentRangeEnd w:id="11"/>
+      <w:commentRangeEnd w:id="12"/>
       <w:r>
         <w:rPr>
           <w:rStyle w:val="CommentReference"/>
         </w:rPr>
-        <w:commentReference w:id="11"/>
+        <w:commentReference w:id="12"/>
       </w:r>
     </w:p>
     <w:p>
@@ -2401,16 +2433,16 @@
           <w:numId w:val="13"/>
         </w:numPr>
       </w:pPr>
-      <w:commentRangeStart w:id="12"/>
+      <w:commentRangeStart w:id="13"/>
       <w:r>
         <w:t>As the client potentially would like the final product to be web-based, multiple instances and connections to this database and AI is possible, consequently, some safety features should be implemented to prevent possible conflicts. An example, of this may be the use of timestamp ordering or serialisation.</w:t>
       </w:r>
-      <w:commentRangeEnd w:id="12"/>
+      <w:commentRangeEnd w:id="13"/>
       <w:r>
         <w:rPr>
           <w:rStyle w:val="CommentReference"/>
         </w:rPr>
-        <w:commentReference w:id="12"/>
+        <w:commentReference w:id="13"/>
       </w:r>
     </w:p>
     <w:p>
@@ -2426,6 +2458,7 @@
         </w:sectPr>
       </w:pPr>
       <w:r>
+        <w:lastRenderedPageBreak/>
         <w:br w:type="page"/>
       </w:r>
     </w:p>
@@ -2434,11 +2467,12 @@
         <w:pStyle w:val="Heading3"/>
         <w:jc w:val="center"/>
       </w:pPr>
-      <w:bookmarkStart w:id="13" w:name="_Toc496253668"/>
-      <w:r>
+      <w:bookmarkStart w:id="14" w:name="_Toc496253668"/>
+      <w:r>
+        <w:lastRenderedPageBreak/>
         <w:t>Data Flow Diagram of Game</w:t>
       </w:r>
-      <w:bookmarkEnd w:id="13"/>
+      <w:bookmarkEnd w:id="14"/>
     </w:p>
     <w:p>
       <w:r>
@@ -2510,11 +2544,12 @@
         <w:pStyle w:val="Heading3"/>
         <w:jc w:val="center"/>
       </w:pPr>
-      <w:bookmarkStart w:id="14" w:name="_Toc496253669"/>
-      <w:r>
+      <w:bookmarkStart w:id="15" w:name="_Toc496253669"/>
+      <w:r>
+        <w:lastRenderedPageBreak/>
         <w:t>Data Flow Diagram of Current System</w:t>
       </w:r>
-      <w:bookmarkEnd w:id="14"/>
+      <w:bookmarkEnd w:id="15"/>
     </w:p>
     <w:p>
       <w:pPr>
@@ -2614,19 +2649,19 @@
       <w:pPr>
         <w:pStyle w:val="Heading3"/>
       </w:pPr>
-      <w:bookmarkStart w:id="15" w:name="_Toc496253670"/>
-      <w:commentRangeStart w:id="16"/>
+      <w:bookmarkStart w:id="16" w:name="_Toc496253670"/>
+      <w:commentRangeStart w:id="17"/>
       <w:r>
         <w:t>Research</w:t>
       </w:r>
-      <w:commentRangeEnd w:id="16"/>
+      <w:commentRangeEnd w:id="17"/>
       <w:r>
         <w:rPr>
           <w:rStyle w:val="CommentReference"/>
         </w:rPr>
-        <w:commentReference w:id="16"/>
-      </w:r>
-      <w:bookmarkEnd w:id="15"/>
+        <w:commentReference w:id="17"/>
+      </w:r>
+      <w:bookmarkEnd w:id="16"/>
     </w:p>
     <w:p>
       <w:r>
@@ -2658,7 +2693,7 @@
         <w:rPr>
           <w:rStyle w:val="FootnoteReference"/>
         </w:rPr>
-        <w:footnoteReference w:id="1"/>
+        <w:footnoteReference w:id="3"/>
       </w:r>
       <w:r>
         <w:t xml:space="preserve">(dataset of hands for 5 card draw, over 1 million instances) or Michael Maurer's IRC Poker Database (University of Alberta), then use statistical analysis to determine the common patterns or behaviours, in general. The biggest issue with this is that the data I have found so far is not contextualised, and the dataset does not contain the moves made by each player. For example, the data could have come from a high rolling club in Las Vegas, or a million instances of different kitchen table games, as a result, it is hard to add any context to the analysis of the data. In addition to this, the most the data could be used for is to analyse which hands are most likely to win – it does not provide any information for general player behaviours; this issue which stems from this is that using solely data analysis to calculate the behaviour of the system is that it may become too linear and play in one playstyle – for example, only betting when playing with a big hand. In addition, these datasets will generate a weakness in the system in the sense that it will not be able to reason about other player's behaviours, and adapt to them, whereas, some human players will be able to reason about the system's behaviour of using purely statistical information to inform its play, and perhaps outplay the system too easily. </w:t>
@@ -2668,16 +2703,16 @@
       <w:r>
         <w:t xml:space="preserve">Regardless, the fact that there are datasets already available makes it easier to provide some sort of baseline to the system I will develop, and still may be useful. Some concepts to apply to this information may be </w:t>
       </w:r>
-      <w:commentRangeStart w:id="17"/>
+      <w:commentRangeStart w:id="18"/>
       <w:r>
         <w:t>Bayes Theorem, and Nash equilibrium</w:t>
       </w:r>
-      <w:commentRangeEnd w:id="17"/>
+      <w:commentRangeEnd w:id="18"/>
       <w:r>
         <w:rPr>
           <w:rStyle w:val="CommentReference"/>
         </w:rPr>
-        <w:commentReference w:id="17"/>
+        <w:commentReference w:id="18"/>
       </w:r>
       <w:r>
         <w:t>; these are game theory ideas which could be applied to my system to make it more effective at playing the game</w:t>
@@ -2700,10 +2735,14 @@
         <w:rPr>
           <w:rStyle w:val="FootnoteReference"/>
         </w:rPr>
-        <w:footnoteReference w:id="2"/>
-      </w:r>
-      <w:r>
-        <w:t xml:space="preserve">, and generating my own dataset via an AI simulating many games against itself. Whilst this does, to a degree, amend some aspects of the system not being able to analyse aspects of opponents behaviour as the AI could be preprogramed to play in a certain way (such as tight passive, etc. Discussed later), and then the actions taken by each playstyle can be analysed, and extrapolated to assume that a human opponent would behave in a similar way, if they were to follow a similar playstyle; the problem is that a human opponent may not play exactly the same way, or any of the ways that the pre-programmed AI may play, in addition to this, this adds an extra dimension of initial opponent behaviour analysis, in order to determine which style category they may fit into. </w:t>
+        <w:footnoteReference w:id="4"/>
+      </w:r>
+      <w:r>
+        <w:t xml:space="preserve">, and generating my own dataset via an AI simulating many games against itself. Whilst this does, to a degree, amend some aspects of the system not being able to analyse aspects of opponents behaviour as the AI could be preprogramed to play in a certain way (such as tight passive, etc. Discussed later), and then the actions taken by each playstyle can be analysed, and extrapolated to assume that a human opponent would behave in a similar way, if they were to follow a similar </w:t>
+      </w:r>
+      <w:r>
+        <w:lastRenderedPageBreak/>
+        <w:t xml:space="preserve">playstyle; the problem is that a human opponent may not play exactly the same way, or any of the ways that the pre-programmed AI may play, in addition to this, this adds an extra dimension of initial opponent behaviour analysis, in order to determine which style category they may fit into. </w:t>
       </w:r>
     </w:p>
     <w:p>
@@ -2733,7 +2772,7 @@
         <w:rPr>
           <w:rStyle w:val="FootnoteReference"/>
         </w:rPr>
-        <w:footnoteReference w:id="3"/>
+        <w:footnoteReference w:id="5"/>
       </w:r>
       <w:r>
         <w:t xml:space="preserve">, this microcosmic </w:t>
@@ -2750,7 +2789,7 @@
         <w:rPr>
           <w:rStyle w:val="FootnoteReference"/>
         </w:rPr>
-        <w:footnoteReference w:id="4"/>
+        <w:footnoteReference w:id="6"/>
       </w:r>
       <w:r>
         <w:t xml:space="preserve">. </w:t>
@@ -2799,7 +2838,7 @@
           <w:rStyle w:val="FootnoteReference"/>
           <w:rFonts w:ascii="Calibri" w:eastAsia="Calibri" w:hAnsi="Calibri" w:cs="Calibri"/>
         </w:rPr>
-        <w:footnoteReference w:id="5"/>
+        <w:footnoteReference w:id="7"/>
       </w:r>
       <w:r>
         <w:rPr>
@@ -2838,7 +2877,7 @@
           <w:rStyle w:val="FootnoteReference"/>
           <w:rFonts w:ascii="Calibri" w:eastAsia="Calibri" w:hAnsi="Calibri" w:cs="Calibri"/>
         </w:rPr>
-        <w:footnoteReference w:id="6"/>
+        <w:footnoteReference w:id="8"/>
       </w:r>
       <w:r>
         <w:rPr>
@@ -2878,7 +2917,7 @@
           <w:rStyle w:val="FootnoteReference"/>
           <w:rFonts w:ascii="Calibri" w:eastAsia="Calibri" w:hAnsi="Calibri" w:cs="Calibri"/>
         </w:rPr>
-        <w:footnoteReference w:id="7"/>
+        <w:footnoteReference w:id="9"/>
       </w:r>
       <w:r>
         <w:rPr>
@@ -2897,12 +2936,19 @@
         <w:rPr>
           <w:rFonts w:ascii="Calibri" w:eastAsia="Calibri" w:hAnsi="Calibri" w:cs="Calibri"/>
         </w:rPr>
-        <w:t>These can then be combined into more specific general playstyles: for example, a Tight aggressive player (colloquially labelled as a "Shark") tend to not play for many pots, but when they do they try to maximise their opportunities when they have a stronger hand. Moreover, as humans tend not to be linear entities, their playstyle may change in accordance to their emotion (for example, a player who plays worse after losing many pots in a row may be said to be on "Tilt"), or they may purposely change their playstyle to fit the table they are playing at – consequently, there is an extra dimension of Tricky vs Straightforward, where a straightforward player is more likely to fit better into the theoretical description of their general playstyle, whereas a Tricky player may change it up a lot more. In general, according to this source, aggressive playstyles tend to generate more revenue than passive playstyles, where Tight Passive players is tagged as the worst playstyle, putting their playstyle down to "being scared". Whether this may or may not be the case, all these playstyles are relevant to this problem, because the final product may be suitable for a user who is new to the game and may be inclined to play a more "Tight Passive" style, as they are still learning the game, as a result, this needs to be taken into consideration. Moreover, these concrete examples of different playstyles could be mapped to different personalities, which is one of the objective</w:t>
+        <w:t xml:space="preserve">These can then be combined into more specific general playstyles: for example, a Tight aggressive player (colloquially labelled as a "Shark") tend to not play for many pots, but when they do they try to maximise their opportunities when they have a stronger hand. Moreover, as humans tend not to be linear entities, their playstyle may change in accordance to their emotion (for example, a player who plays worse after losing many pots in a row may be said to be on "Tilt"), or they may purposely </w:t>
       </w:r>
       <w:r>
         <w:rPr>
           <w:rFonts w:ascii="Calibri" w:eastAsia="Calibri" w:hAnsi="Calibri" w:cs="Calibri"/>
         </w:rPr>
+        <w:lastRenderedPageBreak/>
+        <w:t>change their playstyle to fit the table they are playing at – consequently, there is an extra dimension of Tricky vs Straightforward, where a straightforward player is more likely to fit better into the theoretical description of their general playstyle, whereas a Tricky player may change it up a lot more. In general, according to this source, aggressive playstyles tend to generate more revenue than passive playstyles, where Tight Passive players is tagged as the worst playstyle, putting their playstyle down to "being scared". Whether this may or may not be the case, all these playstyles are relevant to this problem, because the final product may be suitable for a user who is new to the game and may be inclined to play a more "Tight Passive" style, as they are still learning the game, as a result, this needs to be taken into consideration. Moreover, these concrete examples of different playstyles could be mapped to different personalities, which is one of the objective</w:t>
+      </w:r>
+      <w:r>
+        <w:rPr>
+          <w:rFonts w:ascii="Calibri" w:eastAsia="Calibri" w:hAnsi="Calibri" w:cs="Calibri"/>
+        </w:rPr>
         <w:t>s</w:t>
       </w:r>
       <w:r>
@@ -2916,20 +2962,20 @@
       <w:pPr>
         <w:pStyle w:val="Heading3"/>
       </w:pPr>
-      <w:bookmarkStart w:id="18" w:name="_Toc496253671"/>
-      <w:commentRangeStart w:id="19"/>
+      <w:bookmarkStart w:id="19" w:name="_Toc496253671"/>
+      <w:commentRangeStart w:id="20"/>
       <w:r>
         <w:t>Potential Solutions</w:t>
       </w:r>
-      <w:bookmarkEnd w:id="18"/>
-      <w:commentRangeEnd w:id="19"/>
+      <w:bookmarkEnd w:id="19"/>
+      <w:commentRangeEnd w:id="20"/>
       <w:r>
         <w:rPr>
           <w:rStyle w:val="CommentReference"/>
           <w:rFonts w:asciiTheme="minorHAnsi" w:eastAsiaTheme="minorHAnsi" w:hAnsiTheme="minorHAnsi" w:cstheme="minorBidi"/>
           <w:color w:val="auto"/>
         </w:rPr>
-        <w:commentReference w:id="19"/>
+        <w:commentReference w:id="20"/>
       </w:r>
     </w:p>
     <w:p>
@@ -2999,6 +3045,7 @@
         </w:numPr>
       </w:pPr>
       <w:r>
+        <w:lastRenderedPageBreak/>
         <w:t>Easily extendable</w:t>
       </w:r>
     </w:p>
@@ -3133,6 +3180,7 @@
         </w:numPr>
       </w:pPr>
       <w:r>
+        <w:lastRenderedPageBreak/>
         <w:t xml:space="preserve">This system is more self-sufficient as it could improve with more games, making the system less predictable. </w:t>
       </w:r>
     </w:p>
@@ -3182,16 +3230,16 @@
       <w:r>
         <w:t xml:space="preserve">This solution would involve modelling a game of poker as a neural network, with the condition of each card in the hand of the system, as well as the state of the pot and community cards as the features, or inputs, and the output would be a single neuron of how much to bet/raise (or if it is 0, or a low number, then fold). Poker is a game of incomplete information, which makes it hard to calculate accurately the value of the current position of the system, as well as using hard calculations to map patterns with the state of the game to linear behaviours, as a result, a neural network model with well-learned weights could be a better solution for producing an effective AI. The reason a neural network would be used, rather than just a classification or polynomial regression system is </w:t>
       </w:r>
-      <w:commentRangeStart w:id="20"/>
+      <w:commentRangeStart w:id="21"/>
       <w:r>
         <w:t>that it can more easily be used to implement a polynomial system, however, either of those could work, as there would not be a huge number of features in this system.</w:t>
       </w:r>
-      <w:commentRangeEnd w:id="20"/>
+      <w:commentRangeEnd w:id="21"/>
       <w:r>
         <w:rPr>
           <w:rStyle w:val="CommentReference"/>
         </w:rPr>
-        <w:commentReference w:id="20"/>
+        <w:commentReference w:id="21"/>
       </w:r>
     </w:p>
     <w:p>
@@ -3209,7 +3257,11 @@
       </w:r>
       <w:proofErr w:type="spellEnd"/>
       <w:r>
-        <w:t xml:space="preserve"> every round, to intimidate the opponent into folding. Another issue arises in this case, of being stuck in local optima, to amend this the system can be initialised with many random weights, and then pick the highest effective weighting to apply to the system, or pre-programming some initial behaviour to bring the system up to a given level, rather than just a random level, and letting it train from there.</w:t>
+        <w:t xml:space="preserve"> every round, to intimidate the opponent into folding. Another issue </w:t>
+      </w:r>
+      <w:r>
+        <w:lastRenderedPageBreak/>
+        <w:t>arises in this case, of being stuck in local optima, to amend this the system can be initialised with many random weights, and then pick the highest effective weighting to apply to the system, or pre-programming some initial behaviour to bring the system up to a given level, rather than just a random level, and letting it train from there.</w:t>
       </w:r>
     </w:p>
     <w:p>
@@ -3331,21 +3383,21 @@
       <w:pPr>
         <w:pStyle w:val="Heading3"/>
       </w:pPr>
-      <w:bookmarkStart w:id="21" w:name="_Toc496253672"/>
-      <w:commentRangeStart w:id="22"/>
+      <w:bookmarkStart w:id="22" w:name="_Toc496253672"/>
+      <w:commentRangeStart w:id="23"/>
       <w:r>
         <w:t>Proposed Solution</w:t>
       </w:r>
-      <w:commentRangeEnd w:id="22"/>
+      <w:commentRangeEnd w:id="23"/>
       <w:r>
         <w:rPr>
           <w:rStyle w:val="CommentReference"/>
           <w:rFonts w:asciiTheme="minorHAnsi" w:eastAsiaTheme="minorHAnsi" w:hAnsiTheme="minorHAnsi" w:cstheme="minorBidi"/>
           <w:color w:val="auto"/>
         </w:rPr>
-        <w:commentReference w:id="22"/>
-      </w:r>
-      <w:bookmarkEnd w:id="21"/>
+        <w:commentReference w:id="23"/>
+      </w:r>
+      <w:bookmarkEnd w:id="22"/>
     </w:p>
     <w:p>
       <w:r>
@@ -3354,7 +3406,11 @@
     </w:p>
     <w:p>
       <w:r>
-        <w:t xml:space="preserve">In addition to this is potentially the best solution to implement the most difficult, arguably, aspect of the system – the personalities. This can be done by changing the reward system (if I use a reinforcement learning algorithm, for example) to correspond to each of the personalities (detailed above). For the other solutions, I would have to adjust with their calculated output manually, and this increases the risk of the system being more linear than desired. </w:t>
+        <w:t xml:space="preserve">In addition to this is potentially the best solution to implement the most difficult, arguably, aspect of the system – the personalities. This can be done by changing the reward system (if I use a reinforcement learning algorithm, for example) to correspond to each of the personalities (detailed </w:t>
+      </w:r>
+      <w:r>
+        <w:lastRenderedPageBreak/>
+        <w:t xml:space="preserve">above). For the other solutions, I would have to adjust with their calculated output manually, and this increases the risk of the system being more linear than desired. </w:t>
       </w:r>
     </w:p>
     <w:p>
@@ -3395,11 +3451,12 @@
       <w:pPr>
         <w:pStyle w:val="Heading4"/>
       </w:pPr>
-      <w:bookmarkStart w:id="23" w:name="_Toc496253673"/>
-      <w:r>
+      <w:bookmarkStart w:id="24" w:name="_Toc496253673"/>
+      <w:r>
+        <w:lastRenderedPageBreak/>
         <w:t>Proposed Solution DFD</w:t>
       </w:r>
-      <w:bookmarkEnd w:id="23"/>
+      <w:bookmarkEnd w:id="24"/>
     </w:p>
     <w:p>
       <w:pPr>
@@ -3495,6 +3552,7 @@
           <w:u w:val="single"/>
           <w:lang w:eastAsia="en-GB"/>
         </w:rPr>
+        <w:lastRenderedPageBreak/>
         <w:drawing>
           <wp:inline distT="0" distB="0" distL="0" distR="0" wp14:anchorId="502AE20A" wp14:editId="4FA991F9">
             <wp:extent cx="8677275" cy="5607677"/>
@@ -3553,6 +3611,7 @@
         <w:pStyle w:val="Heading4"/>
       </w:pPr>
       <w:r>
+        <w:lastRenderedPageBreak/>
         <w:t>DFD for Game System</w:t>
       </w:r>
     </w:p>
@@ -3629,6 +3688,7 @@
         <w:pStyle w:val="Heading4"/>
       </w:pPr>
       <w:r>
+        <w:lastRenderedPageBreak/>
         <w:t>ERD for Proposed Solution</w:t>
       </w:r>
     </w:p>
@@ -3636,7 +3696,7 @@
       <w:pPr>
         <w:jc w:val="center"/>
       </w:pPr>
-      <w:commentRangeStart w:id="24"/>
+      <w:commentRangeStart w:id="25"/>
       <w:r>
         <w:rPr>
           <w:noProof/>
@@ -3694,12 +3754,12 @@
           </wp:inline>
         </w:drawing>
       </w:r>
-      <w:commentRangeEnd w:id="24"/>
+      <w:commentRangeEnd w:id="25"/>
       <w:r>
         <w:rPr>
           <w:rStyle w:val="CommentReference"/>
         </w:rPr>
-        <w:commentReference w:id="24"/>
+        <w:commentReference w:id="25"/>
       </w:r>
     </w:p>
     <w:p>
@@ -3721,6 +3781,7 @@
         <w:pStyle w:val="Heading4"/>
       </w:pPr>
       <w:r>
+        <w:lastRenderedPageBreak/>
         <w:t>Proposed System Neural Network Architecture</w:t>
       </w:r>
     </w:p>
@@ -3789,6 +3850,7 @@
     <w:p/>
     <w:p>
       <w:r>
+        <w:lastRenderedPageBreak/>
         <w:t xml:space="preserve">On each of the connections of the neural network, there will be a weighting applied , which will correspond to how much “weight” that neural connection has in the output of the  network. Here the output will be a n integer, which will correspond to how much the network wants to bet, alternatively how much value the AI places on </w:t>
       </w:r>
       <w:r>
@@ -3817,24 +3879,38 @@
       <w:pPr>
         <w:pStyle w:val="Heading3"/>
       </w:pPr>
-      <w:r>
-        <w:t>Prototyping and Critical Path</w:t>
+      <w:commentRangeStart w:id="26"/>
+      <w:r>
+        <w:lastRenderedPageBreak/>
+        <w:t xml:space="preserve">Prototyping </w:t>
+      </w:r>
+      <w:commentRangeEnd w:id="26"/>
+      <w:r>
+        <w:rPr>
+          <w:rStyle w:val="CommentReference"/>
+          <w:rFonts w:asciiTheme="minorHAnsi" w:eastAsiaTheme="minorHAnsi" w:hAnsiTheme="minorHAnsi" w:cstheme="minorBidi"/>
+          <w:color w:val="auto"/>
+        </w:rPr>
+        <w:commentReference w:id="26"/>
+      </w:r>
+      <w:r>
+        <w:t>and Critical Path</w:t>
       </w:r>
     </w:p>
     <w:p>
       <w:r>
         <w:t xml:space="preserve">The most difficult part of this project will be developing a competitive base AI, which can play the game to a level which is suitable to the user. As a result this is the first part of the program which I will prototype. To do this I will first develop the neural network, and train it using a reinforcement learning algorithm, by having it play against another iteration of itself with different randomly generated weights which will also be improved with the same algorithm. After a designated number of iterations, I will play 5 games against it and determine if I can find any exploitable or predictable patterns, </w:t>
       </w:r>
-      <w:commentRangeStart w:id="25"/>
+      <w:commentRangeStart w:id="27"/>
       <w:r>
         <w:t>after this I will ask a friend who is more experienced in poker</w:t>
       </w:r>
-      <w:commentRangeEnd w:id="25"/>
+      <w:commentRangeEnd w:id="27"/>
       <w:r>
         <w:rPr>
           <w:rStyle w:val="CommentReference"/>
         </w:rPr>
-        <w:commentReference w:id="25"/>
+        <w:commentReference w:id="27"/>
       </w:r>
       <w:r>
         <w:t>, to also play 5 games against it for the same goal. If this is not effective, I will attempt to develop a new set of weights, either my more iterations, or by using a different learning algorithm, in this case I would use a neural evolution algorithm to develop new weights, and then use the same process to test how effective the AI is.</w:t>
@@ -3885,6 +3961,8 @@
           <w:u w:val="single"/>
         </w:rPr>
       </w:pPr>
+      <w:bookmarkStart w:id="28" w:name="_GoBack"/>
+      <w:bookmarkEnd w:id="28"/>
     </w:p>
     <w:p>
       <w:pPr>
@@ -3898,11 +3976,21 @@
       <w:pPr>
         <w:pStyle w:val="Heading2"/>
       </w:pPr>
-      <w:bookmarkStart w:id="26" w:name="_Toc496253674"/>
+      <w:bookmarkStart w:id="29" w:name="_Toc496253674"/>
+      <w:commentRangeStart w:id="30"/>
       <w:r>
         <w:t>Documented Design</w:t>
       </w:r>
-      <w:bookmarkEnd w:id="26"/>
+      <w:bookmarkEnd w:id="29"/>
+      <w:commentRangeEnd w:id="30"/>
+      <w:r>
+        <w:rPr>
+          <w:rStyle w:val="CommentReference"/>
+          <w:rFonts w:asciiTheme="minorHAnsi" w:eastAsiaTheme="minorHAnsi" w:hAnsiTheme="minorHAnsi" w:cstheme="minorBidi"/>
+          <w:color w:val="auto"/>
+        </w:rPr>
+        <w:commentReference w:id="30"/>
+      </w:r>
     </w:p>
     <w:p>
       <w:pPr>
@@ -3920,14 +4008,14 @@
           <w:u w:val="single"/>
         </w:rPr>
       </w:pPr>
-      <w:bookmarkStart w:id="27" w:name="_Toc496253675"/>
+      <w:bookmarkStart w:id="31" w:name="_Toc496253675"/>
       <w:r>
         <w:rPr>
           <w:rStyle w:val="Heading2Char"/>
         </w:rPr>
         <w:t>Software</w:t>
       </w:r>
-      <w:bookmarkEnd w:id="27"/>
+      <w:bookmarkEnd w:id="31"/>
       <w:r>
         <w:rPr>
           <w:b/>
@@ -3950,11 +4038,11 @@
       <w:pPr>
         <w:pStyle w:val="Heading2"/>
       </w:pPr>
-      <w:bookmarkStart w:id="28" w:name="_Toc496253676"/>
+      <w:bookmarkStart w:id="32" w:name="_Toc496253676"/>
       <w:r>
         <w:t>Testing</w:t>
       </w:r>
-      <w:bookmarkEnd w:id="28"/>
+      <w:bookmarkEnd w:id="32"/>
       <w:r>
         <w:t xml:space="preserve"> </w:t>
       </w:r>
@@ -3971,11 +4059,11 @@
       <w:pPr>
         <w:pStyle w:val="Heading2"/>
       </w:pPr>
-      <w:bookmarkStart w:id="29" w:name="_Toc496253677"/>
+      <w:bookmarkStart w:id="33" w:name="_Toc496253677"/>
       <w:r>
         <w:t>Evaluation</w:t>
       </w:r>
-      <w:bookmarkEnd w:id="29"/>
+      <w:bookmarkEnd w:id="33"/>
     </w:p>
     <w:sectPr>
       <w:pgSz w:w="11906" w:h="16838"/>
@@ -3988,7 +4076,7 @@
 </file>
 
 <file path=word/comments.xml><?xml version="1.0" encoding="utf-8"?>
-<w:comments xmlns:wpc="http://schemas.microsoft.com/office/word/2010/wordprocessingCanvas" xmlns:cx="http://schemas.microsoft.com/office/drawing/2014/chartex" xmlns:cx1="http://schemas.microsoft.com/office/drawing/2015/9/8/chartex" xmlns:mc="http://schemas.openxmlformats.org/markup-compatibility/2006" xmlns:o="urn:schemas-microsoft-com:office:office" xmlns:r="http://schemas.openxmlformats.org/officeDocument/2006/relationships" xmlns:m="http://schemas.openxmlformats.org/officeDocument/2006/math" xmlns:v="urn:schemas-microsoft-com:vml" xmlns:wp14="http://schemas.microsoft.com/office/word/2010/wordprocessingDrawing" xmlns:wp="http://schemas.openxmlformats.org/drawingml/2006/wordprocessingDrawing" xmlns:w10="urn:schemas-microsoft-com:office:word" xmlns:w="http://schemas.openxmlformats.org/wordprocessingml/2006/main" xmlns:w14="http://schemas.microsoft.com/office/word/2010/wordml" xmlns:w15="http://schemas.microsoft.com/office/word/2012/wordml" xmlns:w16se="http://schemas.microsoft.com/office/word/2015/wordml/symex" xmlns:wpg="http://schemas.microsoft.com/office/word/2010/wordprocessingGroup" xmlns:wpi="http://schemas.microsoft.com/office/word/2010/wordprocessingInk" xmlns:wne="http://schemas.microsoft.com/office/word/2006/wordml" xmlns:wps="http://schemas.microsoft.com/office/word/2010/wordprocessingShape" mc:Ignorable="w14 w15 w16se wp14">
+<w:comments xmlns:wpc="http://schemas.microsoft.com/office/word/2010/wordprocessingCanvas" xmlns:cx="http://schemas.microsoft.com/office/drawing/2014/chartex" xmlns:mc="http://schemas.openxmlformats.org/markup-compatibility/2006" xmlns:o="urn:schemas-microsoft-com:office:office" xmlns:r="http://schemas.openxmlformats.org/officeDocument/2006/relationships" xmlns:m="http://schemas.openxmlformats.org/officeDocument/2006/math" xmlns:v="urn:schemas-microsoft-com:vml" xmlns:wp14="http://schemas.microsoft.com/office/word/2010/wordprocessingDrawing" xmlns:wp="http://schemas.openxmlformats.org/drawingml/2006/wordprocessingDrawing" xmlns:w10="urn:schemas-microsoft-com:office:word" xmlns:w="http://schemas.openxmlformats.org/wordprocessingml/2006/main" xmlns:w14="http://schemas.microsoft.com/office/word/2010/wordml" xmlns:w15="http://schemas.microsoft.com/office/word/2012/wordml" xmlns:w16se="http://schemas.microsoft.com/office/word/2015/wordml/symex" xmlns:wpg="http://schemas.microsoft.com/office/word/2010/wordprocessingGroup" xmlns:wpi="http://schemas.microsoft.com/office/word/2010/wordprocessingInk" xmlns:wne="http://schemas.microsoft.com/office/word/2006/wordml" xmlns:wps="http://schemas.microsoft.com/office/word/2010/wordprocessingShape" mc:Ignorable="w14 w15 w16se wp14">
   <w:comment w:id="1" w:author="%username%" w:date="2017-12-04T14:35:00Z" w:initials="%">
     <w:p>
       <w:pPr>
@@ -4005,7 +4093,7 @@
       </w:r>
     </w:p>
   </w:comment>
-  <w:comment w:id="4" w:author="%username%" w:date="2017-09-26T12:03:00Z" w:initials="%">
+  <w:comment w:id="3" w:author="%username%" w:date="2017-09-26T12:03:00Z" w:initials="%">
     <w:p>
       <w:pPr>
         <w:pStyle w:val="CommentText"/>
@@ -4021,7 +4109,7 @@
       </w:r>
     </w:p>
   </w:comment>
-  <w:comment w:id="6" w:author="%username%" w:date="2017-09-26T12:03:00Z" w:initials="%">
+  <w:comment w:id="5" w:author="%username%" w:date="2017-09-26T12:03:00Z" w:initials="%">
     <w:p>
       <w:pPr>
         <w:pStyle w:val="CommentText"/>
@@ -4037,7 +4125,7 @@
       </w:r>
     </w:p>
   </w:comment>
-  <w:comment w:id="10" w:author="William GILROY" w:date="2017-10-06T09:30:00Z" w:initials="WG">
+  <w:comment w:id="9" w:author="%username%" w:date="2017-12-11T10:23:00Z" w:initials="%">
     <w:p>
       <w:pPr>
         <w:pStyle w:val="CommentText"/>
@@ -4049,6 +4137,38 @@
         <w:annotationRef/>
       </w:r>
       <w:r>
+        <w:t>Add objectives for performance analysis of the AI?</w:t>
+      </w:r>
+    </w:p>
+  </w:comment>
+  <w:comment w:id="10" w:author="%username%" w:date="2017-12-11T10:23:00Z" w:initials="%">
+    <w:p>
+      <w:pPr>
+        <w:pStyle w:val="CommentText"/>
+      </w:pPr>
+      <w:r>
+        <w:rPr>
+          <w:rStyle w:val="CommentReference"/>
+        </w:rPr>
+        <w:annotationRef/>
+      </w:r>
+      <w:r>
+        <w:t>Nail this down – what skill player? 50%?</w:t>
+      </w:r>
+    </w:p>
+  </w:comment>
+  <w:comment w:id="11" w:author="William GILROY" w:date="2017-10-06T09:30:00Z" w:initials="WG">
+    <w:p>
+      <w:pPr>
+        <w:pStyle w:val="CommentText"/>
+      </w:pPr>
+      <w:r>
+        <w:rPr>
+          <w:rStyle w:val="CommentReference"/>
+        </w:rPr>
+        <w:annotationRef/>
+      </w:r>
+      <w:r>
         <w:t>Research, and get some concrete examples of what an “aggressive player” would do for example, and use this to compare to what the AI does</w:t>
       </w:r>
       <w:r>
@@ -4062,27 +4182,6 @@
       <w:r>
         <w:t xml:space="preserve"> here, even if it is in your research section</w:t>
       </w:r>
-    </w:p>
-  </w:comment>
-  <w:comment w:id="11" w:author="William GILROY" w:date="2017-10-06T09:36:00Z" w:initials="WG">
-    <w:p>
-      <w:pPr>
-        <w:pStyle w:val="CommentText"/>
-      </w:pPr>
-      <w:r>
-        <w:rPr>
-          <w:rStyle w:val="CommentReference"/>
-        </w:rPr>
-        <w:annotationRef/>
-      </w:r>
-      <w:r>
-        <w:t xml:space="preserve">Update this as you nail down the design of the </w:t>
-      </w:r>
-      <w:proofErr w:type="spellStart"/>
-      <w:r>
-        <w:t>db</w:t>
-      </w:r>
-      <w:proofErr w:type="spellEnd"/>
     </w:p>
   </w:comment>
   <w:comment w:id="12" w:author="William GILROY" w:date="2017-10-06T09:36:00Z" w:initials="WG">
@@ -4097,11 +4196,32 @@
         <w:annotationRef/>
       </w:r>
       <w:r>
+        <w:t xml:space="preserve">Update this as you nail down the design of the </w:t>
+      </w:r>
+      <w:proofErr w:type="spellStart"/>
+      <w:r>
+        <w:t>db</w:t>
+      </w:r>
+      <w:proofErr w:type="spellEnd"/>
+    </w:p>
+  </w:comment>
+  <w:comment w:id="13" w:author="William GILROY" w:date="2017-10-06T09:36:00Z" w:initials="WG">
+    <w:p>
+      <w:pPr>
+        <w:pStyle w:val="CommentText"/>
+      </w:pPr>
+      <w:r>
+        <w:rPr>
+          <w:rStyle w:val="CommentReference"/>
+        </w:rPr>
+        <w:annotationRef/>
+      </w:r>
+      <w:r>
         <w:t>Change this if you decide not to do it web based</w:t>
       </w:r>
     </w:p>
   </w:comment>
-  <w:comment w:id="16" w:author="William GILROY" w:date="2017-10-11T18:03:00Z" w:initials="WG">
+  <w:comment w:id="17" w:author="William GILROY" w:date="2017-10-11T18:03:00Z" w:initials="WG">
     <w:p>
       <w:pPr>
         <w:pStyle w:val="CommentText"/>
@@ -4110,19 +4230,54 @@
         <w:rPr>
           <w:rStyle w:val="CommentReference"/>
         </w:rPr>
+        <w:t>Add a summary section</w:t>
+      </w:r>
+    </w:p>
+  </w:comment>
+  <w:comment w:id="18" w:author="William GILROY" w:date="2017-10-11T18:21:00Z" w:initials="WG">
+    <w:p>
+      <w:pPr>
+        <w:pStyle w:val="CommentText"/>
+      </w:pPr>
+      <w:r>
+        <w:rPr>
+          <w:rStyle w:val="CommentReference"/>
+        </w:rPr>
         <w:annotationRef/>
       </w:r>
-      <w:r>
-        <w:t>Concrete examples?</w:t>
-      </w:r>
-    </w:p>
+      <w:proofErr w:type="gramStart"/>
+      <w:r>
+        <w:t>expand</w:t>
+      </w:r>
+      <w:proofErr w:type="gramEnd"/>
+      <w:r>
+        <w:t xml:space="preserve"> and explain, if necessary.</w:t>
+      </w:r>
+    </w:p>
+  </w:comment>
+  <w:comment w:id="20" w:author="%username%" w:date="2017-10-20T09:17:00Z" w:initials="%">
     <w:p>
       <w:pPr>
         <w:pStyle w:val="CommentText"/>
       </w:pPr>
+      <w:r>
+        <w:rPr>
+          <w:rStyle w:val="CommentReference"/>
+        </w:rPr>
+        <w:annotationRef/>
+      </w:r>
+      <w:r>
+        <w:t>Should I talk about</w:t>
+      </w:r>
+      <w:r>
+        <w:t xml:space="preserve"> the</w:t>
+      </w:r>
+      <w:r>
+        <w:t xml:space="preserve"> pot</w:t>
+      </w:r>
     </w:p>
   </w:comment>
-  <w:comment w:id="17" w:author="William GILROY" w:date="2017-10-11T18:21:00Z" w:initials="WG">
+  <w:comment w:id="21" w:author="William GILROY" w:date="2017-10-10T12:09:00Z" w:initials="WG">
     <w:p>
       <w:pPr>
         <w:pStyle w:val="CommentText"/>
@@ -4133,17 +4288,17 @@
         </w:rPr>
         <w:annotationRef/>
       </w:r>
-      <w:proofErr w:type="gramStart"/>
-      <w:r>
-        <w:t>expand</w:t>
-      </w:r>
-      <w:proofErr w:type="gramEnd"/>
-      <w:r>
-        <w:t xml:space="preserve"> and explain, if necessary.</w:t>
-      </w:r>
+      <w:r>
+        <w:t>Update with research</w:t>
+      </w:r>
+    </w:p>
+    <w:p>
+      <w:pPr>
+        <w:pStyle w:val="CommentText"/>
+      </w:pPr>
     </w:p>
   </w:comment>
-  <w:comment w:id="19" w:author="%username%" w:date="2017-10-20T09:17:00Z" w:initials="%">
+  <w:comment w:id="23" w:author="%username%" w:date="2017-10-13T09:40:00Z" w:initials="%">
     <w:p>
       <w:pPr>
         <w:pStyle w:val="CommentText"/>
@@ -4155,17 +4310,11 @@
         <w:annotationRef/>
       </w:r>
       <w:r>
-        <w:t>Should I talk about</w:t>
-      </w:r>
-      <w:r>
-        <w:t xml:space="preserve"> the</w:t>
-      </w:r>
-      <w:r>
-        <w:t xml:space="preserve"> pot</w:t>
+        <w:t>Talk about if you want to use your own implementation or a prebuilt library</w:t>
       </w:r>
     </w:p>
   </w:comment>
-  <w:comment w:id="20" w:author="William GILROY" w:date="2017-10-10T12:09:00Z" w:initials="WG">
+  <w:comment w:id="25" w:author="%username%" w:date="2017-10-20T09:17:00Z" w:initials="%">
     <w:p>
       <w:pPr>
         <w:pStyle w:val="CommentText"/>
@@ -4177,16 +4326,27 @@
         <w:annotationRef/>
       </w:r>
       <w:r>
-        <w:t>Update with research</w:t>
-      </w:r>
-    </w:p>
+        <w:t xml:space="preserve">Not too sure about this at the moment, but this is as much as I can think of. </w:t>
+      </w:r>
+    </w:p>
+  </w:comment>
+  <w:comment w:id="26" w:author="%username%" w:date="2017-12-11T10:37:00Z" w:initials="%">
     <w:p>
       <w:pPr>
         <w:pStyle w:val="CommentText"/>
       </w:pPr>
+      <w:r>
+        <w:rPr>
+          <w:rStyle w:val="CommentReference"/>
+        </w:rPr>
+        <w:annotationRef/>
+      </w:r>
+      <w:r>
+        <w:t>Add a summary</w:t>
+      </w:r>
     </w:p>
   </w:comment>
-  <w:comment w:id="22" w:author="%username%" w:date="2017-10-13T09:40:00Z" w:initials="%">
+  <w:comment w:id="27" w:author="%username%" w:date="2017-10-31T11:50:00Z" w:initials="%">
     <w:p>
       <w:pPr>
         <w:pStyle w:val="CommentText"/>
@@ -4198,11 +4358,11 @@
         <w:annotationRef/>
       </w:r>
       <w:r>
-        <w:t>Talk about if you want to use your own implementation or a prebuilt library</w:t>
+        <w:t>Find this friend lol</w:t>
       </w:r>
     </w:p>
   </w:comment>
-  <w:comment w:id="24" w:author="%username%" w:date="2017-10-20T09:17:00Z" w:initials="%">
+  <w:comment w:id="30" w:author="%username%" w:date="2017-12-11T10:38:00Z" w:initials="%">
     <w:p>
       <w:pPr>
         <w:pStyle w:val="CommentText"/>
@@ -4214,23 +4374,7 @@
         <w:annotationRef/>
       </w:r>
       <w:r>
-        <w:t xml:space="preserve">Not too sure about this at the moment, but this is as much as I can think of. </w:t>
-      </w:r>
-    </w:p>
-  </w:comment>
-  <w:comment w:id="25" w:author="%username%" w:date="2017-10-31T11:50:00Z" w:initials="%">
-    <w:p>
-      <w:pPr>
-        <w:pStyle w:val="CommentText"/>
-      </w:pPr>
-      <w:r>
-        <w:rPr>
-          <w:rStyle w:val="CommentReference"/>
-        </w:rPr>
-        <w:annotationRef/>
-      </w:r>
-      <w:r>
-        <w:t>Find this friend lol</w:t>
+        <w:t>To begin – talk about blackjack prototype, and current NN prototype, current ideas of NN architecture, and progress.</w:t>
       </w:r>
     </w:p>
   </w:comment>
@@ -4238,10 +4382,12 @@
 </file>
 
 <file path=word/commentsExtended.xml><?xml version="1.0" encoding="utf-8"?>
-<w15:commentsEx xmlns:wpc="http://schemas.microsoft.com/office/word/2010/wordprocessingCanvas" xmlns:cx="http://schemas.microsoft.com/office/drawing/2014/chartex" xmlns:cx1="http://schemas.microsoft.com/office/drawing/2015/9/8/chartex" xmlns:mc="http://schemas.openxmlformats.org/markup-compatibility/2006" xmlns:o="urn:schemas-microsoft-com:office:office" xmlns:r="http://schemas.openxmlformats.org/officeDocument/2006/relationships" xmlns:m="http://schemas.openxmlformats.org/officeDocument/2006/math" xmlns:v="urn:schemas-microsoft-com:vml" xmlns:wp14="http://schemas.microsoft.com/office/word/2010/wordprocessingDrawing" xmlns:wp="http://schemas.openxmlformats.org/drawingml/2006/wordprocessingDrawing" xmlns:w10="urn:schemas-microsoft-com:office:word" xmlns:w="http://schemas.openxmlformats.org/wordprocessingml/2006/main" xmlns:w14="http://schemas.microsoft.com/office/word/2010/wordml" xmlns:w15="http://schemas.microsoft.com/office/word/2012/wordml" xmlns:w16se="http://schemas.microsoft.com/office/word/2015/wordml/symex" xmlns:wpg="http://schemas.microsoft.com/office/word/2010/wordprocessingGroup" xmlns:wpi="http://schemas.microsoft.com/office/word/2010/wordprocessingInk" xmlns:wne="http://schemas.microsoft.com/office/word/2006/wordml" xmlns:wps="http://schemas.microsoft.com/office/word/2010/wordprocessingShape" mc:Ignorable="w14 w15 w16se wp14">
+<w15:commentsEx xmlns:wpc="http://schemas.microsoft.com/office/word/2010/wordprocessingCanvas" xmlns:cx="http://schemas.microsoft.com/office/drawing/2014/chartex" xmlns:mc="http://schemas.openxmlformats.org/markup-compatibility/2006" xmlns:o="urn:schemas-microsoft-com:office:office" xmlns:r="http://schemas.openxmlformats.org/officeDocument/2006/relationships" xmlns:m="http://schemas.openxmlformats.org/officeDocument/2006/math" xmlns:v="urn:schemas-microsoft-com:vml" xmlns:wp14="http://schemas.microsoft.com/office/word/2010/wordprocessingDrawing" xmlns:wp="http://schemas.openxmlformats.org/drawingml/2006/wordprocessingDrawing" xmlns:w10="urn:schemas-microsoft-com:office:word" xmlns:w="http://schemas.openxmlformats.org/wordprocessingml/2006/main" xmlns:w14="http://schemas.microsoft.com/office/word/2010/wordml" xmlns:w15="http://schemas.microsoft.com/office/word/2012/wordml" xmlns:w16se="http://schemas.microsoft.com/office/word/2015/wordml/symex" xmlns:wpg="http://schemas.microsoft.com/office/word/2010/wordprocessingGroup" xmlns:wpi="http://schemas.microsoft.com/office/word/2010/wordprocessingInk" xmlns:wne="http://schemas.microsoft.com/office/word/2006/wordml" xmlns:wps="http://schemas.microsoft.com/office/word/2010/wordprocessingShape" mc:Ignorable="w14 w15 w16se wp14">
   <w15:commentEx w15:paraId="6831B8EF" w15:done="0"/>
   <w15:commentEx w15:paraId="4FE2DE2D" w15:done="0"/>
   <w15:commentEx w15:paraId="45CDCD44" w15:done="0"/>
+  <w15:commentEx w15:paraId="44AD97EC" w15:done="0"/>
+  <w15:commentEx w15:paraId="10FBFB7A" w15:done="0"/>
   <w15:commentEx w15:paraId="4818724B" w15:done="0"/>
   <w15:commentEx w15:paraId="7DC6359F" w15:done="0"/>
   <w15:commentEx w15:paraId="7633662C" w15:done="0"/>
@@ -4251,12 +4397,14 @@
   <w15:commentEx w15:paraId="515AE99B" w15:done="0"/>
   <w15:commentEx w15:paraId="521863F2" w15:done="0"/>
   <w15:commentEx w15:paraId="2F8D4066" w15:done="0"/>
+  <w15:commentEx w15:paraId="544D7C5A" w15:done="0"/>
   <w15:commentEx w15:paraId="31CD952F" w15:done="0"/>
+  <w15:commentEx w15:paraId="1D43ECD0" w15:done="0"/>
 </w15:commentsEx>
 </file>
 
 <file path=word/endnotes.xml><?xml version="1.0" encoding="utf-8"?>
-<w:endnotes xmlns:wpc="http://schemas.microsoft.com/office/word/2010/wordprocessingCanvas" xmlns:cx="http://schemas.microsoft.com/office/drawing/2014/chartex" xmlns:cx1="http://schemas.microsoft.com/office/drawing/2015/9/8/chartex" xmlns:mc="http://schemas.openxmlformats.org/markup-compatibility/2006" xmlns:o="urn:schemas-microsoft-com:office:office" xmlns:r="http://schemas.openxmlformats.org/officeDocument/2006/relationships" xmlns:m="http://schemas.openxmlformats.org/officeDocument/2006/math" xmlns:v="urn:schemas-microsoft-com:vml" xmlns:wp14="http://schemas.microsoft.com/office/word/2010/wordprocessingDrawing" xmlns:wp="http://schemas.openxmlformats.org/drawingml/2006/wordprocessingDrawing" xmlns:w10="urn:schemas-microsoft-com:office:word" xmlns:w="http://schemas.openxmlformats.org/wordprocessingml/2006/main" xmlns:w14="http://schemas.microsoft.com/office/word/2010/wordml" xmlns:w15="http://schemas.microsoft.com/office/word/2012/wordml" xmlns:w16se="http://schemas.microsoft.com/office/word/2015/wordml/symex" xmlns:wpg="http://schemas.microsoft.com/office/word/2010/wordprocessingGroup" xmlns:wpi="http://schemas.microsoft.com/office/word/2010/wordprocessingInk" xmlns:wne="http://schemas.microsoft.com/office/word/2006/wordml" xmlns:wps="http://schemas.microsoft.com/office/word/2010/wordprocessingShape" mc:Ignorable="w14 w15 w16se wp14">
+<w:endnotes xmlns:wpc="http://schemas.microsoft.com/office/word/2010/wordprocessingCanvas" xmlns:cx="http://schemas.microsoft.com/office/drawing/2014/chartex" xmlns:mc="http://schemas.openxmlformats.org/markup-compatibility/2006" xmlns:o="urn:schemas-microsoft-com:office:office" xmlns:r="http://schemas.openxmlformats.org/officeDocument/2006/relationships" xmlns:m="http://schemas.openxmlformats.org/officeDocument/2006/math" xmlns:v="urn:schemas-microsoft-com:vml" xmlns:wp14="http://schemas.microsoft.com/office/word/2010/wordprocessingDrawing" xmlns:wp="http://schemas.openxmlformats.org/drawingml/2006/wordprocessingDrawing" xmlns:w10="urn:schemas-microsoft-com:office:word" xmlns:w="http://schemas.openxmlformats.org/wordprocessingml/2006/main" xmlns:w14="http://schemas.microsoft.com/office/word/2010/wordml" xmlns:w15="http://schemas.microsoft.com/office/word/2012/wordml" xmlns:w16se="http://schemas.microsoft.com/office/word/2015/wordml/symex" xmlns:wpg="http://schemas.microsoft.com/office/word/2010/wordprocessingGroup" xmlns:wpi="http://schemas.microsoft.com/office/word/2010/wordprocessingInk" xmlns:wne="http://schemas.microsoft.com/office/word/2006/wordml" xmlns:wps="http://schemas.microsoft.com/office/word/2010/wordprocessingShape" mc:Ignorable="w14 w15 w16se wp14">
   <w:endnote w:type="separator" w:id="-1">
     <w:p>
       <w:pPr>
@@ -4281,7 +4429,7 @@
 </file>
 
 <file path=word/footer1.xml><?xml version="1.0" encoding="utf-8"?>
-<w:ftr xmlns:wpc="http://schemas.microsoft.com/office/word/2010/wordprocessingCanvas" xmlns:cx="http://schemas.microsoft.com/office/drawing/2014/chartex" xmlns:cx1="http://schemas.microsoft.com/office/drawing/2015/9/8/chartex" xmlns:mc="http://schemas.openxmlformats.org/markup-compatibility/2006" xmlns:o="urn:schemas-microsoft-com:office:office" xmlns:r="http://schemas.openxmlformats.org/officeDocument/2006/relationships" xmlns:m="http://schemas.openxmlformats.org/officeDocument/2006/math" xmlns:v="urn:schemas-microsoft-com:vml" xmlns:wp14="http://schemas.microsoft.com/office/word/2010/wordprocessingDrawing" xmlns:wp="http://schemas.openxmlformats.org/drawingml/2006/wordprocessingDrawing" xmlns:w10="urn:schemas-microsoft-com:office:word" xmlns:w="http://schemas.openxmlformats.org/wordprocessingml/2006/main" xmlns:w14="http://schemas.microsoft.com/office/word/2010/wordml" xmlns:w15="http://schemas.microsoft.com/office/word/2012/wordml" xmlns:w16se="http://schemas.microsoft.com/office/word/2015/wordml/symex" xmlns:wpg="http://schemas.microsoft.com/office/word/2010/wordprocessingGroup" xmlns:wpi="http://schemas.microsoft.com/office/word/2010/wordprocessingInk" xmlns:wne="http://schemas.microsoft.com/office/word/2006/wordml" xmlns:wps="http://schemas.microsoft.com/office/word/2010/wordprocessingShape" mc:Ignorable="w14 w15 w16se wp14">
+<w:ftr xmlns:wpc="http://schemas.microsoft.com/office/word/2010/wordprocessingCanvas" xmlns:cx="http://schemas.microsoft.com/office/drawing/2014/chartex" xmlns:mc="http://schemas.openxmlformats.org/markup-compatibility/2006" xmlns:o="urn:schemas-microsoft-com:office:office" xmlns:r="http://schemas.openxmlformats.org/officeDocument/2006/relationships" xmlns:m="http://schemas.openxmlformats.org/officeDocument/2006/math" xmlns:v="urn:schemas-microsoft-com:vml" xmlns:wp14="http://schemas.microsoft.com/office/word/2010/wordprocessingDrawing" xmlns:wp="http://schemas.openxmlformats.org/drawingml/2006/wordprocessingDrawing" xmlns:w10="urn:schemas-microsoft-com:office:word" xmlns:w="http://schemas.openxmlformats.org/wordprocessingml/2006/main" xmlns:w14="http://schemas.microsoft.com/office/word/2010/wordml" xmlns:w15="http://schemas.microsoft.com/office/word/2012/wordml" xmlns:w16se="http://schemas.microsoft.com/office/word/2015/wordml/symex" xmlns:wpg="http://schemas.microsoft.com/office/word/2010/wordprocessingGroup" xmlns:wpi="http://schemas.microsoft.com/office/word/2010/wordprocessingInk" xmlns:wne="http://schemas.microsoft.com/office/word/2006/wordml" xmlns:wps="http://schemas.microsoft.com/office/word/2010/wordprocessingShape" mc:Ignorable="w14 w15 w16se wp14">
   <w:sdt>
     <w:sdtPr>
       <w:id w:val="-1284731033"/>
@@ -4314,7 +4462,7 @@
           <w:rPr>
             <w:noProof/>
           </w:rPr>
-          <w:t>21</w:t>
+          <w:t>25</w:t>
         </w:r>
         <w:r>
           <w:rPr>
@@ -4334,7 +4482,7 @@
 </file>
 
 <file path=word/footnotes.xml><?xml version="1.0" encoding="utf-8"?>
-<w:footnotes xmlns:wpc="http://schemas.microsoft.com/office/word/2010/wordprocessingCanvas" xmlns:cx="http://schemas.microsoft.com/office/drawing/2014/chartex" xmlns:cx1="http://schemas.microsoft.com/office/drawing/2015/9/8/chartex" xmlns:mc="http://schemas.openxmlformats.org/markup-compatibility/2006" xmlns:o="urn:schemas-microsoft-com:office:office" xmlns:r="http://schemas.openxmlformats.org/officeDocument/2006/relationships" xmlns:m="http://schemas.openxmlformats.org/officeDocument/2006/math" xmlns:v="urn:schemas-microsoft-com:vml" xmlns:wp14="http://schemas.microsoft.com/office/word/2010/wordprocessingDrawing" xmlns:wp="http://schemas.openxmlformats.org/drawingml/2006/wordprocessingDrawing" xmlns:w10="urn:schemas-microsoft-com:office:word" xmlns:w="http://schemas.openxmlformats.org/wordprocessingml/2006/main" xmlns:w14="http://schemas.microsoft.com/office/word/2010/wordml" xmlns:w15="http://schemas.microsoft.com/office/word/2012/wordml" xmlns:w16se="http://schemas.microsoft.com/office/word/2015/wordml/symex" xmlns:wpg="http://schemas.microsoft.com/office/word/2010/wordprocessingGroup" xmlns:wpi="http://schemas.microsoft.com/office/word/2010/wordprocessingInk" xmlns:wne="http://schemas.microsoft.com/office/word/2006/wordml" xmlns:wps="http://schemas.microsoft.com/office/word/2010/wordprocessingShape" mc:Ignorable="w14 w15 w16se wp14">
+<w:footnotes xmlns:wpc="http://schemas.microsoft.com/office/word/2010/wordprocessingCanvas" xmlns:cx="http://schemas.microsoft.com/office/drawing/2014/chartex" xmlns:mc="http://schemas.openxmlformats.org/markup-compatibility/2006" xmlns:o="urn:schemas-microsoft-com:office:office" xmlns:r="http://schemas.openxmlformats.org/officeDocument/2006/relationships" xmlns:m="http://schemas.openxmlformats.org/officeDocument/2006/math" xmlns:v="urn:schemas-microsoft-com:vml" xmlns:wp14="http://schemas.microsoft.com/office/word/2010/wordprocessingDrawing" xmlns:wp="http://schemas.openxmlformats.org/drawingml/2006/wordprocessingDrawing" xmlns:w10="urn:schemas-microsoft-com:office:word" xmlns:w="http://schemas.openxmlformats.org/wordprocessingml/2006/main" xmlns:w14="http://schemas.microsoft.com/office/word/2010/wordml" xmlns:w15="http://schemas.microsoft.com/office/word/2012/wordml" xmlns:w16se="http://schemas.microsoft.com/office/word/2015/wordml/symex" xmlns:wpg="http://schemas.microsoft.com/office/word/2010/wordprocessingGroup" xmlns:wpi="http://schemas.microsoft.com/office/word/2010/wordprocessingInk" xmlns:wne="http://schemas.microsoft.com/office/word/2006/wordml" xmlns:wps="http://schemas.microsoft.com/office/word/2010/wordprocessingShape" mc:Ignorable="w14 w15 w16se wp14">
   <w:footnote w:type="separator" w:id="-1">
     <w:p>
       <w:pPr>
@@ -4370,6 +4518,59 @@
         <w:t xml:space="preserve"> </w:t>
       </w:r>
       <w:hyperlink r:id="rId1" w:history="1">
+        <w:r>
+          <w:rPr>
+            <w:rStyle w:val="Hyperlink"/>
+          </w:rPr>
+          <w:t>https://en.wikipedia.org/wiki/Fundamental_theorem_of_poker</w:t>
+        </w:r>
+      </w:hyperlink>
+      <w:r>
+        <w:t xml:space="preserve"> - If any player plays differently compared to how they would play if they could see their opponents cards, those players lose. Any time an opponent plays differently compared to how they would play if they could see your cards, you gain. (Summarised)</w:t>
+      </w:r>
+    </w:p>
+  </w:footnote>
+  <w:footnote w:id="2">
+    <w:p>
+      <w:pPr>
+        <w:pStyle w:val="FootnoteText"/>
+      </w:pPr>
+      <w:r>
+        <w:rPr>
+          <w:rStyle w:val="FootnoteReference"/>
+        </w:rPr>
+        <w:footnoteRef/>
+      </w:r>
+      <w:r>
+        <w:t xml:space="preserve"> </w:t>
+      </w:r>
+      <w:r>
+        <w:rPr>
+          <w:b/>
+          <w:u w:val="single"/>
+        </w:rPr>
+        <w:t>Sandbagging/Trapping</w:t>
+      </w:r>
+      <w:r>
+        <w:t xml:space="preserve"> is purposely betting weaker than your hand would suggest you should, in order to deceive the opponent into thinking that you have a weaker hand than you actually do, causing them to break the fundamental theory of poker.</w:t>
+      </w:r>
+    </w:p>
+  </w:footnote>
+  <w:footnote w:id="3">
+    <w:p>
+      <w:pPr>
+        <w:pStyle w:val="FootnoteText"/>
+      </w:pPr>
+      <w:r>
+        <w:rPr>
+          <w:rStyle w:val="FootnoteReference"/>
+        </w:rPr>
+        <w:footnoteRef/>
+      </w:r>
+      <w:r>
+        <w:t xml:space="preserve"> </w:t>
+      </w:r>
+      <w:hyperlink r:id="rId2" w:history="1">
         <w:r>
           <w:rPr>
             <w:rStyle w:val="Hyperlink"/>
@@ -4402,7 +4603,7 @@
       </w:r>
     </w:p>
   </w:footnote>
-  <w:footnote w:id="2">
+  <w:footnote w:id="4">
     <w:p>
       <w:pPr>
         <w:pStyle w:val="FootnoteText"/>
@@ -4416,7 +4617,7 @@
       <w:r>
         <w:t xml:space="preserve"> </w:t>
       </w:r>
-      <w:hyperlink r:id="rId2" w:history="1">
+      <w:hyperlink r:id="rId3" w:history="1">
         <w:r>
           <w:rPr>
             <w:rStyle w:val="Hyperlink"/>
@@ -4435,7 +4636,7 @@
       </w:r>
     </w:p>
   </w:footnote>
-  <w:footnote w:id="3">
+  <w:footnote w:id="5">
     <w:p>
       <w:pPr>
         <w:pStyle w:val="FootnoteText"/>
@@ -4459,7 +4660,7 @@
       </w:r>
     </w:p>
   </w:footnote>
-  <w:footnote w:id="4">
+  <w:footnote w:id="6">
     <w:p>
       <w:pPr>
         <w:pStyle w:val="FootnoteText"/>
@@ -4473,7 +4674,7 @@
       <w:r>
         <w:t xml:space="preserve"> </w:t>
       </w:r>
-      <w:hyperlink r:id="rId3" w:history="1">
+      <w:hyperlink r:id="rId4" w:history="1">
         <w:r>
           <w:rPr>
             <w:rStyle w:val="Hyperlink"/>
@@ -4530,7 +4731,7 @@
       </w:r>
     </w:p>
   </w:footnote>
-  <w:footnote w:id="5">
+  <w:footnote w:id="7">
     <w:p>
       <w:pPr>
         <w:pStyle w:val="FootnoteText"/>
@@ -4544,7 +4745,7 @@
       <w:r>
         <w:t xml:space="preserve"> </w:t>
       </w:r>
-      <w:hyperlink r:id="rId4" w:history="1">
+      <w:hyperlink r:id="rId5" w:history="1">
         <w:r>
           <w:rPr>
             <w:rStyle w:val="Hyperlink"/>
@@ -4557,7 +4758,7 @@
       </w:r>
     </w:p>
   </w:footnote>
-  <w:footnote w:id="6">
+  <w:footnote w:id="8">
     <w:p>
       <w:pPr>
         <w:pStyle w:val="FootnoteText"/>
@@ -4571,7 +4772,7 @@
       <w:r>
         <w:t xml:space="preserve"> </w:t>
       </w:r>
-      <w:hyperlink r:id="rId5" w:history="1">
+      <w:hyperlink r:id="rId6" w:history="1">
         <w:r>
           <w:rPr>
             <w:rStyle w:val="Hyperlink"/>
@@ -4584,7 +4785,7 @@
       </w:r>
     </w:p>
   </w:footnote>
-  <w:footnote w:id="7">
+  <w:footnote w:id="9">
     <w:p>
       <w:pPr>
         <w:pStyle w:val="FootnoteText"/>
@@ -4598,7 +4799,7 @@
       <w:r>
         <w:t xml:space="preserve"> </w:t>
       </w:r>
-      <w:hyperlink r:id="rId6" w:tgtFrame="_blank" w:history="1">
+      <w:hyperlink r:id="rId7" w:tgtFrame="_blank" w:history="1">
         <w:r>
           <w:rPr>
             <w:rStyle w:val="normaltextrun"/>
@@ -4629,7 +4830,7 @@
 </file>
 
 <file path=word/header1.xml><?xml version="1.0" encoding="utf-8"?>
-<w:hdr xmlns:wpc="http://schemas.microsoft.com/office/word/2010/wordprocessingCanvas" xmlns:cx="http://schemas.microsoft.com/office/drawing/2014/chartex" xmlns:cx1="http://schemas.microsoft.com/office/drawing/2015/9/8/chartex" xmlns:mc="http://schemas.openxmlformats.org/markup-compatibility/2006" xmlns:o="urn:schemas-microsoft-com:office:office" xmlns:r="http://schemas.openxmlformats.org/officeDocument/2006/relationships" xmlns:m="http://schemas.openxmlformats.org/officeDocument/2006/math" xmlns:v="urn:schemas-microsoft-com:vml" xmlns:wp14="http://schemas.microsoft.com/office/word/2010/wordprocessingDrawing" xmlns:wp="http://schemas.openxmlformats.org/drawingml/2006/wordprocessingDrawing" xmlns:w10="urn:schemas-microsoft-com:office:word" xmlns:w="http://schemas.openxmlformats.org/wordprocessingml/2006/main" xmlns:w14="http://schemas.microsoft.com/office/word/2010/wordml" xmlns:w15="http://schemas.microsoft.com/office/word/2012/wordml" xmlns:w16se="http://schemas.microsoft.com/office/word/2015/wordml/symex" xmlns:wpg="http://schemas.microsoft.com/office/word/2010/wordprocessingGroup" xmlns:wpi="http://schemas.microsoft.com/office/word/2010/wordprocessingInk" xmlns:wne="http://schemas.microsoft.com/office/word/2006/wordml" xmlns:wps="http://schemas.microsoft.com/office/word/2010/wordprocessingShape" mc:Ignorable="w14 w15 w16se wp14">
+<w:hdr xmlns:wpc="http://schemas.microsoft.com/office/word/2010/wordprocessingCanvas" xmlns:cx="http://schemas.microsoft.com/office/drawing/2014/chartex" xmlns:mc="http://schemas.openxmlformats.org/markup-compatibility/2006" xmlns:o="urn:schemas-microsoft-com:office:office" xmlns:r="http://schemas.openxmlformats.org/officeDocument/2006/relationships" xmlns:m="http://schemas.openxmlformats.org/officeDocument/2006/math" xmlns:v="urn:schemas-microsoft-com:vml" xmlns:wp14="http://schemas.microsoft.com/office/word/2010/wordprocessingDrawing" xmlns:wp="http://schemas.openxmlformats.org/drawingml/2006/wordprocessingDrawing" xmlns:w10="urn:schemas-microsoft-com:office:word" xmlns:w="http://schemas.openxmlformats.org/wordprocessingml/2006/main" xmlns:w14="http://schemas.microsoft.com/office/word/2010/wordml" xmlns:w15="http://schemas.microsoft.com/office/word/2012/wordml" xmlns:w16se="http://schemas.microsoft.com/office/word/2015/wordml/symex" xmlns:wpg="http://schemas.microsoft.com/office/word/2010/wordprocessingGroup" xmlns:wpi="http://schemas.microsoft.com/office/word/2010/wordprocessingInk" xmlns:wne="http://schemas.microsoft.com/office/word/2006/wordml" xmlns:wps="http://schemas.microsoft.com/office/word/2010/wordprocessingShape" mc:Ignorable="w14 w15 w16se wp14">
   <w:p>
     <w:pPr>
       <w:pStyle w:val="Header"/>
@@ -4674,7 +4875,7 @@
 </file>
 
 <file path=word/numbering.xml><?xml version="1.0" encoding="utf-8"?>
-<w:numbering xmlns:wpc="http://schemas.microsoft.com/office/word/2010/wordprocessingCanvas" xmlns:cx="http://schemas.microsoft.com/office/drawing/2014/chartex" xmlns:cx1="http://schemas.microsoft.com/office/drawing/2015/9/8/chartex" xmlns:mc="http://schemas.openxmlformats.org/markup-compatibility/2006" xmlns:o="urn:schemas-microsoft-com:office:office" xmlns:r="http://schemas.openxmlformats.org/officeDocument/2006/relationships" xmlns:m="http://schemas.openxmlformats.org/officeDocument/2006/math" xmlns:v="urn:schemas-microsoft-com:vml" xmlns:wp14="http://schemas.microsoft.com/office/word/2010/wordprocessingDrawing" xmlns:wp="http://schemas.openxmlformats.org/drawingml/2006/wordprocessingDrawing" xmlns:w10="urn:schemas-microsoft-com:office:word" xmlns:w="http://schemas.openxmlformats.org/wordprocessingml/2006/main" xmlns:w14="http://schemas.microsoft.com/office/word/2010/wordml" xmlns:w15="http://schemas.microsoft.com/office/word/2012/wordml" xmlns:w16se="http://schemas.microsoft.com/office/word/2015/wordml/symex" xmlns:wpg="http://schemas.microsoft.com/office/word/2010/wordprocessingGroup" xmlns:wpi="http://schemas.microsoft.com/office/word/2010/wordprocessingInk" xmlns:wne="http://schemas.microsoft.com/office/word/2006/wordml" xmlns:wps="http://schemas.microsoft.com/office/word/2010/wordprocessingShape" mc:Ignorable="w14 w15 w16se wp14">
+<w:numbering xmlns:wpc="http://schemas.microsoft.com/office/word/2010/wordprocessingCanvas" xmlns:cx="http://schemas.microsoft.com/office/drawing/2014/chartex" xmlns:mc="http://schemas.openxmlformats.org/markup-compatibility/2006" xmlns:o="urn:schemas-microsoft-com:office:office" xmlns:r="http://schemas.openxmlformats.org/officeDocument/2006/relationships" xmlns:m="http://schemas.openxmlformats.org/officeDocument/2006/math" xmlns:v="urn:schemas-microsoft-com:vml" xmlns:wp14="http://schemas.microsoft.com/office/word/2010/wordprocessingDrawing" xmlns:wp="http://schemas.openxmlformats.org/drawingml/2006/wordprocessingDrawing" xmlns:w10="urn:schemas-microsoft-com:office:word" xmlns:w="http://schemas.openxmlformats.org/wordprocessingml/2006/main" xmlns:w14="http://schemas.microsoft.com/office/word/2010/wordml" xmlns:w15="http://schemas.microsoft.com/office/word/2012/wordml" xmlns:w16se="http://schemas.microsoft.com/office/word/2015/wordml/symex" xmlns:wpg="http://schemas.microsoft.com/office/word/2010/wordprocessingGroup" xmlns:wpi="http://schemas.microsoft.com/office/word/2010/wordprocessingInk" xmlns:wne="http://schemas.microsoft.com/office/word/2006/wordml" xmlns:wps="http://schemas.microsoft.com/office/word/2010/wordprocessingShape" mc:Ignorable="w14 w15 w16se wp14">
   <w:abstractNum w:abstractNumId="0" w15:restartNumberingAfterBreak="0">
     <w:nsid w:val="0C3B52C8"/>
     <w:multiLevelType w:val="hybridMultilevel"/>
@@ -6246,7 +6447,7 @@
 </file>
 
 <file path=word/people.xml><?xml version="1.0" encoding="utf-8"?>
-<w15:people xmlns:wpc="http://schemas.microsoft.com/office/word/2010/wordprocessingCanvas" xmlns:cx="http://schemas.microsoft.com/office/drawing/2014/chartex" xmlns:cx1="http://schemas.microsoft.com/office/drawing/2015/9/8/chartex" xmlns:mc="http://schemas.openxmlformats.org/markup-compatibility/2006" xmlns:o="urn:schemas-microsoft-com:office:office" xmlns:r="http://schemas.openxmlformats.org/officeDocument/2006/relationships" xmlns:m="http://schemas.openxmlformats.org/officeDocument/2006/math" xmlns:v="urn:schemas-microsoft-com:vml" xmlns:wp14="http://schemas.microsoft.com/office/word/2010/wordprocessingDrawing" xmlns:wp="http://schemas.openxmlformats.org/drawingml/2006/wordprocessingDrawing" xmlns:w10="urn:schemas-microsoft-com:office:word" xmlns:w="http://schemas.openxmlformats.org/wordprocessingml/2006/main" xmlns:w14="http://schemas.microsoft.com/office/word/2010/wordml" xmlns:w15="http://schemas.microsoft.com/office/word/2012/wordml" xmlns:w16se="http://schemas.microsoft.com/office/word/2015/wordml/symex" xmlns:wpg="http://schemas.microsoft.com/office/word/2010/wordprocessingGroup" xmlns:wpi="http://schemas.microsoft.com/office/word/2010/wordprocessingInk" xmlns:wne="http://schemas.microsoft.com/office/word/2006/wordml" xmlns:wps="http://schemas.microsoft.com/office/word/2010/wordprocessingShape" mc:Ignorable="w14 w15 w16se wp14">
+<w15:people xmlns:wpc="http://schemas.microsoft.com/office/word/2010/wordprocessingCanvas" xmlns:cx="http://schemas.microsoft.com/office/drawing/2014/chartex" xmlns:mc="http://schemas.openxmlformats.org/markup-compatibility/2006" xmlns:o="urn:schemas-microsoft-com:office:office" xmlns:r="http://schemas.openxmlformats.org/officeDocument/2006/relationships" xmlns:m="http://schemas.openxmlformats.org/officeDocument/2006/math" xmlns:v="urn:schemas-microsoft-com:vml" xmlns:wp14="http://schemas.microsoft.com/office/word/2010/wordprocessingDrawing" xmlns:wp="http://schemas.openxmlformats.org/drawingml/2006/wordprocessingDrawing" xmlns:w10="urn:schemas-microsoft-com:office:word" xmlns:w="http://schemas.openxmlformats.org/wordprocessingml/2006/main" xmlns:w14="http://schemas.microsoft.com/office/word/2010/wordml" xmlns:w15="http://schemas.microsoft.com/office/word/2012/wordml" xmlns:w16se="http://schemas.microsoft.com/office/word/2015/wordml/symex" xmlns:wpg="http://schemas.microsoft.com/office/word/2010/wordprocessingGroup" xmlns:wpi="http://schemas.microsoft.com/office/word/2010/wordprocessingInk" xmlns:wne="http://schemas.microsoft.com/office/word/2006/wordml" xmlns:wps="http://schemas.microsoft.com/office/word/2010/wordprocessingShape" mc:Ignorable="w14 w15 w16se wp14">
   <w15:person w15:author="%username%">
     <w15:presenceInfo w15:providerId="None" w15:userId="%username%"/>
   </w15:person>
@@ -7380,7 +7581,7 @@
 </file>
 
 <file path=customXml/itemProps1.xml><?xml version="1.0" encoding="utf-8"?>
-<ds:datastoreItem xmlns:ds="http://schemas.openxmlformats.org/officeDocument/2006/customXml" ds:itemID="{79126FC0-6DB3-4330-8F48-6F687450AC8C}">
+<ds:datastoreItem xmlns:ds="http://schemas.openxmlformats.org/officeDocument/2006/customXml" ds:itemID="{31B5C987-E61D-41E4-9005-BF2D13A713AE}">
   <ds:schemaRefs>
     <ds:schemaRef ds:uri="http://schemas.openxmlformats.org/officeDocument/2006/bibliography"/>
   </ds:schemaRefs>

</xml_diff>

<commit_message>
Writeup: Started Counting Card AI
</commit_message>
<xml_diff>
--- a/WriteUp/NEA .docx
+++ b/WriteUp/NEA .docx
@@ -1462,21 +1462,8 @@
           <w:bCs/>
         </w:rPr>
       </w:pPr>
-      <w:proofErr w:type="spellStart"/>
-      <w:r>
-        <w:t>Ahh</w:t>
-      </w:r>
-      <w:proofErr w:type="spellEnd"/>
-      <w:r>
-        <w:t>, it’s not very good, but so far, I have a simple pattern matching system, where the AI checks the state of the game, and then it checks against conditions I have programmed in, it then follows the corresponding action. Just a long if-</w:t>
-      </w:r>
-      <w:proofErr w:type="spellStart"/>
-      <w:r>
-        <w:t>elif</w:t>
-      </w:r>
-      <w:proofErr w:type="spellEnd"/>
-      <w:r>
-        <w:t>-else chain, really.</w:t>
+      <w:r>
+        <w:t>Ahh, it’s not very good, but so far, I have a simple pattern matching system, where the AI checks the state of the game, and then it checks against conditions I have programmed in, it then follows the corresponding action. Just a long if-elif-else chain, really.</w:t>
       </w:r>
     </w:p>
     <w:p/>
@@ -1685,25 +1672,12 @@
       <w:pPr>
         <w:pStyle w:val="NoSpacing"/>
       </w:pPr>
-      <w:proofErr w:type="spellStart"/>
-      <w:r>
-        <w:t>State_of_hand</w:t>
-      </w:r>
-      <w:proofErr w:type="spellEnd"/>
-      <w:r>
-        <w:t xml:space="preserve"> &lt;- </w:t>
-      </w:r>
-      <w:proofErr w:type="spellStart"/>
-      <w:r>
-        <w:t>get_</w:t>
+      <w:r>
+        <w:t>State_of_hand &lt;- get_</w:t>
       </w:r>
       <w:proofErr w:type="gramStart"/>
       <w:r>
-        <w:t>hand</w:t>
-      </w:r>
-      <w:proofErr w:type="spellEnd"/>
-      <w:r>
-        <w:t>(</w:t>
+        <w:t>hand(</w:t>
       </w:r>
       <w:proofErr w:type="gramEnd"/>
       <w:r>
@@ -1775,23 +1749,7 @@
     </w:p>
     <w:p>
       <w:r>
-        <w:t xml:space="preserve">Bet &lt;- </w:t>
-      </w:r>
-      <w:proofErr w:type="spellStart"/>
-      <w:r>
-        <w:t>calculate_bet</w:t>
-      </w:r>
-      <w:proofErr w:type="spellEnd"/>
-      <w:r>
-        <w:t>(</w:t>
-      </w:r>
-      <w:proofErr w:type="spellStart"/>
-      <w:r>
-        <w:t>current_hand_score</w:t>
-      </w:r>
-      <w:proofErr w:type="spellEnd"/>
-      <w:r>
-        <w:t>)</w:t>
+        <w:t>Bet &lt;- calculate_bet(current_hand_score)</w:t>
       </w:r>
     </w:p>
     <w:p>
@@ -1946,15 +1904,7 @@
         <w:t>or more games in a row, or less</w:t>
       </w:r>
       <w:r>
-        <w:t xml:space="preserve"> if the games were not competitive (</w:t>
-      </w:r>
-      <w:proofErr w:type="spellStart"/>
-      <w:r>
-        <w:t>ie</w:t>
-      </w:r>
-      <w:proofErr w:type="spellEnd"/>
-      <w:r>
-        <w:t xml:space="preserve"> the user lost is every round they played), then the AI should change its behaviour to play less effectively.</w:t>
+        <w:t xml:space="preserve"> if the games were not competitive (ie the user lost is every round they played), then the AI should change its behaviour to play less effectively.</w:t>
       </w:r>
       <w:r>
         <w:t xml:space="preserve"> Moreover, the user should also have the option to disable this functionality, as they may purposely want to play against its highest difficulty, because they find it fun.</w:t>
@@ -2035,15 +1985,7 @@
         </w:numPr>
       </w:pPr>
       <w:r>
-        <w:t xml:space="preserve">An addition an interface should be provided which allows the user to configure the personality of the AI, externally from each game. The extent of this interface should include a </w:t>
-      </w:r>
-      <w:proofErr w:type="spellStart"/>
-      <w:r>
-        <w:t>preset</w:t>
-      </w:r>
-      <w:proofErr w:type="spellEnd"/>
-      <w:r>
-        <w:t xml:space="preserve"> list of options the user can select from. Moreover, this aspect of the AI should not be adjustable within the game, so this interface should be disabled whilst the AI is in a game.</w:t>
+        <w:t>An addition an interface should be provided which allows the user to configure the personality of the AI, externally from each game. The extent of this interface should include a preset list of options the user can select from. Moreover, this aspect of the AI should not be adjustable within the game, so this interface should be disabled whilst the AI is in a game.</w:t>
       </w:r>
     </w:p>
     <w:p>
@@ -2176,15 +2118,7 @@
         </w:numPr>
       </w:pPr>
       <w:r>
-        <w:t xml:space="preserve">In addition to this, at higher difficulties, the AI should not have a </w:t>
-      </w:r>
-      <w:proofErr w:type="spellStart"/>
-      <w:r>
-        <w:t>preset</w:t>
-      </w:r>
-      <w:proofErr w:type="spellEnd"/>
-      <w:r>
-        <w:t xml:space="preserve"> personality, but a dynamic style which changes </w:t>
+        <w:t xml:space="preserve">In addition to this, at higher difficulties, the AI should not have a preset personality, but a dynamic style which changes </w:t>
       </w:r>
       <w:r>
         <w:t>based on the state of the game. A</w:t>
@@ -2814,16 +2748,8 @@
         <w:rPr>
           <w:rFonts w:ascii="Calibri" w:eastAsia="Calibri" w:hAnsi="Calibri" w:cs="Calibri"/>
         </w:rPr>
-        <w:t xml:space="preserve">There are a few different options to implement a system like this. One possibility is to use a matrix library, such as </w:t>
-      </w:r>
-      <w:proofErr w:type="spellStart"/>
-      <w:r>
-        <w:rPr>
-          <w:rFonts w:ascii="Calibri" w:eastAsia="Calibri" w:hAnsi="Calibri" w:cs="Calibri"/>
-        </w:rPr>
-        <w:t>NumPy</w:t>
-      </w:r>
-      <w:proofErr w:type="spellEnd"/>
+        <w:t>There are a few different options to implement a system like this. One possibility is to use a matrix library, such as NumPy</w:t>
+      </w:r>
       <w:r>
         <w:rPr>
           <w:rStyle w:val="FootnoteReference"/>
@@ -2853,16 +2779,8 @@
         <w:rPr>
           <w:rFonts w:ascii="Calibri" w:eastAsia="Calibri" w:hAnsi="Calibri" w:cs="Calibri"/>
         </w:rPr>
-        <w:t xml:space="preserve"> higher level library, such as </w:t>
-      </w:r>
-      <w:proofErr w:type="spellStart"/>
-      <w:r>
-        <w:rPr>
-          <w:rFonts w:ascii="Calibri" w:eastAsia="Calibri" w:hAnsi="Calibri" w:cs="Calibri"/>
-        </w:rPr>
-        <w:t>TensorFlow</w:t>
-      </w:r>
-      <w:proofErr w:type="spellEnd"/>
+        <w:t xml:space="preserve"> higher level library, such as TensorFlow</w:t>
+      </w:r>
       <w:r>
         <w:rPr>
           <w:rStyle w:val="FootnoteReference"/>
@@ -2874,21 +2792,7 @@
         <w:rPr>
           <w:rFonts w:ascii="Calibri" w:eastAsia="Calibri" w:hAnsi="Calibri" w:cs="Calibri"/>
         </w:rPr>
-        <w:t xml:space="preserve">, to build a neural network from a higher level, and then build the more specific aspects of my solution around this – for example I could use </w:t>
-      </w:r>
-      <w:proofErr w:type="spellStart"/>
-      <w:r>
-        <w:rPr>
-          <w:rFonts w:ascii="Calibri" w:eastAsia="Calibri" w:hAnsi="Calibri" w:cs="Calibri"/>
-        </w:rPr>
-        <w:t>Tensorflow</w:t>
-      </w:r>
-      <w:proofErr w:type="spellEnd"/>
-      <w:r>
-        <w:rPr>
-          <w:rFonts w:ascii="Calibri" w:eastAsia="Calibri" w:hAnsi="Calibri" w:cs="Calibri"/>
-        </w:rPr>
-        <w:t xml:space="preserve"> to implement a neural network and the learning algorithms (such as gradient descent) and then use my own algorithms and manipulations of the data for the personality aspects.</w:t>
+        <w:t>, to build a neural network from a higher level, and then build the more specific aspects of my solution around this – for example I could use Tensorflow to implement a neural network and the learning algorithms (such as gradient descent) and then use my own algorithms and manipulations of the data for the personality aspects.</w:t>
       </w:r>
     </w:p>
     <w:p>
@@ -2993,15 +2897,7 @@
     </w:p>
     <w:p>
       <w:r>
-        <w:t xml:space="preserve">For example, the current system has the drawback of being too predictable, or its behaviour is too linear, to amend this deeper calculations could be used. Using the example the client gave me, the system, at the moment, will always fold when presented with a large raise, as it determines that the amount that the user bets is proportional to the value of their hand – </w:t>
-      </w:r>
-      <w:proofErr w:type="spellStart"/>
-      <w:r>
-        <w:t>ie</w:t>
-      </w:r>
-      <w:proofErr w:type="spellEnd"/>
-      <w:r>
-        <w:t xml:space="preserve"> it does not take into account the possibility of bluffing. To amend this the system could be extended to add a calculation to determine how skewed that bet is, compared to the likely value, or maximum value of the hand. Extending the system like this would add a dimension behaviour, and the system would be less predictable – the benefit of this is that it is quite easy to extend the system in such a way (just add more patterns to be checked) as well as this it is a more straight forward design and implementation, as long as the developer understands the underlying theory of the game behind it.</w:t>
+        <w:t>For example, the current system has the drawback of being too predictable, or its behaviour is too linear, to amend this deeper calculations could be used. Using the example the client gave me, the system, at the moment, will always fold when presented with a large raise, as it determines that the amount that the user bets is proportional to the value of their hand – ie it does not take into account the possibility of bluffing. To amend this the system could be extended to add a calculation to determine how skewed that bet is, compared to the likely value, or maximum value of the hand. Extending the system like this would add a dimension behaviour, and the system would be less predictable – the benefit of this is that it is quite easy to extend the system in such a way (just add more patterns to be checked) as well as this it is a more straight forward design and implementation, as long as the developer understands the underlying theory of the game behind it.</w:t>
       </w:r>
     </w:p>
     <w:p>
@@ -3240,15 +3136,7 @@
     </w:p>
     <w:p>
       <w:r>
-        <w:t>An alternative would be an unsupervised problem, where the system would use something such as reinforcement learning or neuro-evolution algorithm to train the system based on games it has played. The issue with this is that, before the system is viable, it would have to play a large number of games to learn from, this would entail having to play a lot of games against a human user (unviable) or another AI. This to some degree solves the issue, of the requirement of a large data store of poker games, because the system, in this case, could be set up to play games against itself, and then adjust the weights of its network, based on which moves worked and which ones did not – if the number of games played is high enough, this should eliminate anomalous moves, or “cheese” strategies which results in a short term win against an AI, but which would be spotted with a human user – such as maybe all-</w:t>
-      </w:r>
-      <w:proofErr w:type="spellStart"/>
-      <w:r>
-        <w:t>in’ing</w:t>
-      </w:r>
-      <w:proofErr w:type="spellEnd"/>
-      <w:r>
-        <w:t xml:space="preserve"> every round, to intimidate the opponent into folding. Another issue </w:t>
+        <w:t xml:space="preserve">An alternative would be an unsupervised problem, where the system would use something such as reinforcement learning or neuro-evolution algorithm to train the system based on games it has played. The issue with this is that, before the system is viable, it would have to play a large number of games to learn from, this would entail having to play a lot of games against a human user (unviable) or another AI. This to some degree solves the issue, of the requirement of a large data store of poker games, because the system, in this case, could be set up to play games against itself, and then adjust the weights of its network, based on which moves worked and which ones did not – if the number of games played is high enough, this should eliminate anomalous moves, or “cheese” strategies which results in a short term win against an AI, but which would be spotted with a human user – such as maybe all-in’ing every round, to intimidate the opponent into folding. Another issue </w:t>
       </w:r>
       <w:r>
         <w:lastRenderedPageBreak/>
@@ -3306,15 +3194,7 @@
         </w:numPr>
       </w:pPr>
       <w:r>
-        <w:t>Personalities somewhat simpler to implement – as reward for the system can be adjusted in relation to the desired output, based on personality types (</w:t>
-      </w:r>
-      <w:proofErr w:type="spellStart"/>
-      <w:r>
-        <w:t>eg</w:t>
-      </w:r>
-      <w:proofErr w:type="spellEnd"/>
-      <w:r>
-        <w:t>. Higher emphasis on short term winnings for more aggressive personalities)</w:t>
+        <w:t>Personalities somewhat simpler to implement – as reward for the system can be adjusted in relation to the desired output, based on personality types (eg. Higher emphasis on short term winnings for more aggressive personalities)</w:t>
       </w:r>
     </w:p>
     <w:p>
@@ -3962,13 +3842,8 @@
       <w:pPr>
         <w:pStyle w:val="Heading2"/>
       </w:pPr>
-      <w:proofErr w:type="spellStart"/>
-      <w:r>
-        <w:t>BlackJack</w:t>
-      </w:r>
-      <w:proofErr w:type="spellEnd"/>
-      <w:r>
-        <w:t xml:space="preserve"> Prototype</w:t>
+      <w:r>
+        <w:t>BlackJack Prototype</w:t>
       </w:r>
     </w:p>
     <w:p>
@@ -3981,23 +3856,7 @@
     </w:p>
     <w:p>
       <w:r>
-        <w:t xml:space="preserve">Although the user’s focus game is Poker, he has also designed his game around Standard Deck card games in general. As a result, I have started out with designing and </w:t>
-      </w:r>
-      <w:proofErr w:type="spellStart"/>
-      <w:r>
-        <w:t>protyping</w:t>
-      </w:r>
-      <w:proofErr w:type="spellEnd"/>
-      <w:r>
-        <w:t xml:space="preserve"> an AI which can play against a dealer, to a competitive level. Here, competitive level is evaluated on the </w:t>
-      </w:r>
-      <w:proofErr w:type="spellStart"/>
-      <w:r>
-        <w:t>winrate</w:t>
-      </w:r>
-      <w:proofErr w:type="spellEnd"/>
-      <w:r>
-        <w:t xml:space="preserve"> of the AI over 1000 games, with 45% and higher considered a good win rate for blackjack</w:t>
+        <w:t>Although the user’s focus game is Poker, he has also designed his game around Standard Deck card games in general. As a result, I have started out with designing and protyping an AI which can play against a dealer, to a competitive level. Here, competitive level is evaluated on the winrate of the AI over 1000 games, with 45% and higher considered a good win rate for blackjack</w:t>
       </w:r>
       <w:r>
         <w:rPr>
@@ -4102,11 +3961,9 @@
       <w:r>
         <w:t xml:space="preserve">As a </w:t>
       </w:r>
-      <w:proofErr w:type="gramStart"/>
-      <w:r>
-        <w:t>result</w:t>
-      </w:r>
-      <w:proofErr w:type="gramEnd"/>
+      <w:r>
+        <w:t>result,</w:t>
+      </w:r>
       <w:r>
         <w:t xml:space="preserve"> I have begun with designing and prototyping a game of poker, where I will utilise similar elements from the chosen design of the final system, and adapt it to blackjack</w:t>
       </w:r>
@@ -4131,9 +3988,22 @@
       <w:pPr>
         <w:pStyle w:val="Heading3"/>
       </w:pPr>
+      <w:commentRangeStart w:id="30"/>
       <w:r>
         <w:lastRenderedPageBreak/>
-        <w:t>Design – The Blackjack Game and Interface</w:t>
+        <w:t>Design</w:t>
+      </w:r>
+      <w:commentRangeEnd w:id="30"/>
+      <w:r>
+        <w:rPr>
+          <w:rStyle w:val="CommentReference"/>
+          <w:rFonts w:asciiTheme="minorHAnsi" w:eastAsiaTheme="minorHAnsi" w:hAnsiTheme="minorHAnsi" w:cstheme="minorBidi"/>
+          <w:color w:val="auto"/>
+        </w:rPr>
+        <w:commentReference w:id="30"/>
+      </w:r>
+      <w:r>
+        <w:t xml:space="preserve"> – The Blackjack Game and Interface</w:t>
       </w:r>
     </w:p>
     <w:p>
@@ -4466,11 +4336,9 @@
             <w:pPr>
               <w:jc w:val="center"/>
             </w:pPr>
-            <w:proofErr w:type="spellStart"/>
             <w:r>
               <w:t>Int</w:t>
             </w:r>
-            <w:proofErr w:type="spellEnd"/>
           </w:p>
         </w:tc>
         <w:tc>
@@ -4535,11 +4403,9 @@
             <w:pPr>
               <w:jc w:val="center"/>
             </w:pPr>
-            <w:proofErr w:type="spellStart"/>
             <w:r>
               <w:t>Int</w:t>
             </w:r>
-            <w:proofErr w:type="spellEnd"/>
           </w:p>
         </w:tc>
         <w:tc>
@@ -5289,13 +5155,8 @@
             <w:pPr>
               <w:jc w:val="center"/>
             </w:pPr>
-            <w:proofErr w:type="spellStart"/>
-            <w:r>
-              <w:t>Int</w:t>
-            </w:r>
-            <w:proofErr w:type="spellEnd"/>
-            <w:r>
-              <w:t xml:space="preserve"> - constant</w:t>
+            <w:r>
+              <w:t>Int - constant</w:t>
             </w:r>
           </w:p>
         </w:tc>
@@ -5800,15 +5661,7 @@
               <w:jc w:val="center"/>
             </w:pPr>
             <w:r>
-              <w:t>Suit (</w:t>
-            </w:r>
-            <w:proofErr w:type="spellStart"/>
-            <w:r>
-              <w:t>Enum</w:t>
-            </w:r>
-            <w:proofErr w:type="spellEnd"/>
-            <w:r>
-              <w:t>: String)</w:t>
+              <w:t>Suit (Enum: String)</w:t>
             </w:r>
           </w:p>
         </w:tc>
@@ -5874,29 +5727,8 @@
             <w:pPr>
               <w:jc w:val="center"/>
             </w:pPr>
-            <w:proofErr w:type="spellStart"/>
-            <w:r>
-              <w:t>Int</w:t>
-            </w:r>
-            <w:proofErr w:type="spellEnd"/>
-            <w:r>
-              <w:t xml:space="preserve"> or Royal (</w:t>
-            </w:r>
-            <w:proofErr w:type="spellStart"/>
-            <w:r>
-              <w:t>Enum</w:t>
-            </w:r>
-            <w:proofErr w:type="spellEnd"/>
-            <w:r>
-              <w:t xml:space="preserve">: </w:t>
-            </w:r>
-            <w:proofErr w:type="spellStart"/>
-            <w:r>
-              <w:t>Int</w:t>
-            </w:r>
-            <w:proofErr w:type="spellEnd"/>
-            <w:r>
-              <w:t>)</w:t>
+            <w:r>
+              <w:t>Int or Royal (Enum: Int)</w:t>
             </w:r>
           </w:p>
         </w:tc>
@@ -6207,23 +6039,7 @@
               <w:jc w:val="center"/>
             </w:pPr>
             <w:r>
-              <w:t>Integer or Royal (</w:t>
-            </w:r>
-            <w:proofErr w:type="spellStart"/>
-            <w:r>
-              <w:t>Enum</w:t>
-            </w:r>
-            <w:proofErr w:type="spellEnd"/>
-            <w:r>
-              <w:t xml:space="preserve">: </w:t>
-            </w:r>
-            <w:proofErr w:type="spellStart"/>
-            <w:r>
-              <w:t>Int</w:t>
-            </w:r>
-            <w:proofErr w:type="spellEnd"/>
-            <w:r>
-              <w:t>)</w:t>
+              <w:t>Integer or Royal (Enum: Int)</w:t>
             </w:r>
           </w:p>
         </w:tc>
@@ -6277,15 +6093,7 @@
               <w:jc w:val="center"/>
             </w:pPr>
             <w:r>
-              <w:t>Suit (</w:t>
-            </w:r>
-            <w:proofErr w:type="spellStart"/>
-            <w:r>
-              <w:t>Enum</w:t>
-            </w:r>
-            <w:proofErr w:type="spellEnd"/>
-            <w:r>
-              <w:t>: String)</w:t>
+              <w:t>Suit (Enum: String)</w:t>
             </w:r>
           </w:p>
         </w:tc>
@@ -6313,15 +6121,7 @@
         <w:t>addition,</w:t>
       </w:r>
       <w:r>
-        <w:t xml:space="preserve"> it provides an easy interface for different classes to determine the value of the royals or the Ace, as for every game this will appear as an </w:t>
-      </w:r>
-      <w:proofErr w:type="spellStart"/>
-      <w:r>
-        <w:t>Enum</w:t>
-      </w:r>
-      <w:proofErr w:type="spellEnd"/>
-      <w:r>
-        <w:t xml:space="preserve"> of Royals, in which case a hashing structure can be used to map each of these cards to a concrete value. This is better than having to hard code different values of the royals to different settings – for example, the alternative would be to hard code methods into the card or deck structure which changes the value of the royal from within these structure, rather than from within the game structure. This would mean having to store unnecessary data and behaviours within the card and deck structure, making them harder to maintain and use.</w:t>
+        <w:t xml:space="preserve"> it provides an easy interface for different classes to determine the value of the royals or the Ace, as for every game this will appear as an Enum of Royals, in which case a hashing structure can be used to map each of these cards to a concrete value. This is better than having to hard code different values of the royals to different settings – for example, the alternative would be to hard code methods into the card or deck structure which changes the value of the royal from within these structure, rather than from within the game structure. This would mean having to store unnecessary data and behaviours within the card and deck structure, making them harder to maintain and use.</w:t>
       </w:r>
     </w:p>
     <w:p>
@@ -6592,11 +6392,9 @@
             <w:pPr>
               <w:jc w:val="center"/>
             </w:pPr>
-            <w:proofErr w:type="spellStart"/>
             <w:r>
               <w:t>Int</w:t>
             </w:r>
-            <w:proofErr w:type="spellEnd"/>
           </w:p>
         </w:tc>
         <w:tc>
@@ -6826,11 +6624,9 @@
             <w:pPr>
               <w:jc w:val="center"/>
             </w:pPr>
-            <w:proofErr w:type="spellStart"/>
             <w:r>
               <w:t>isEmpty</w:t>
             </w:r>
-            <w:proofErr w:type="spellEnd"/>
           </w:p>
         </w:tc>
         <w:tc>
@@ -7036,11 +6832,9 @@
             <w:pPr>
               <w:jc w:val="center"/>
             </w:pPr>
-            <w:proofErr w:type="spellStart"/>
             <w:r>
               <w:t>Int</w:t>
             </w:r>
-            <w:proofErr w:type="spellEnd"/>
           </w:p>
         </w:tc>
         <w:tc>
@@ -7092,13 +6886,8 @@
             <w:pPr>
               <w:jc w:val="center"/>
             </w:pPr>
-            <w:proofErr w:type="spellStart"/>
-            <w:r>
-              <w:t>Int</w:t>
-            </w:r>
-            <w:proofErr w:type="spellEnd"/>
-            <w:r>
-              <w:t xml:space="preserve"> / Address</w:t>
+            <w:r>
+              <w:t>Int / Address</w:t>
             </w:r>
           </w:p>
         </w:tc>
@@ -7435,7 +7224,10 @@
               <w:jc w:val="center"/>
             </w:pPr>
             <w:r>
-              <w:t xml:space="preserve">Generates an array of all the </w:t>
+              <w:t>Generates a queue</w:t>
+            </w:r>
+            <w:r>
+              <w:t xml:space="preserve"> of all the </w:t>
             </w:r>
             <w:r>
               <w:lastRenderedPageBreak/>
@@ -7634,13 +7426,8 @@
             <w:pPr>
               <w:jc w:val="center"/>
             </w:pPr>
-            <w:proofErr w:type="spellStart"/>
-            <w:r>
-              <w:t>Int</w:t>
-            </w:r>
-            <w:proofErr w:type="spellEnd"/>
-            <w:r>
-              <w:t xml:space="preserve"> Array</w:t>
+            <w:r>
+              <w:t>Int Array</w:t>
             </w:r>
           </w:p>
         </w:tc>
@@ -7694,23 +7481,7 @@
               <w:jc w:val="center"/>
             </w:pPr>
             <w:r>
-              <w:t>Suits Array (</w:t>
-            </w:r>
-            <w:proofErr w:type="spellStart"/>
-            <w:r>
-              <w:t>Enum</w:t>
-            </w:r>
-            <w:proofErr w:type="spellEnd"/>
-            <w:r>
-              <w:t xml:space="preserve"> Array: </w:t>
-            </w:r>
-            <w:proofErr w:type="spellStart"/>
-            <w:r>
-              <w:t>Int</w:t>
-            </w:r>
-            <w:proofErr w:type="spellEnd"/>
-            <w:r>
-              <w:t xml:space="preserve"> Array)</w:t>
+              <w:t>Suits Array (Enum Array: Int Array)</w:t>
             </w:r>
           </w:p>
         </w:tc>
@@ -7732,31 +7503,175 @@
     <w:p/>
     <w:p>
       <w:pPr>
-        <w:pStyle w:val="Heading3"/>
-      </w:pPr>
-      <w:commentRangeStart w:id="30"/>
+        <w:pStyle w:val="Heading5"/>
+      </w:pPr>
+      <w:r>
+        <w:t>Hand</w:t>
+      </w:r>
+    </w:p>
+    <w:p>
+      <w:r>
+        <w:t xml:space="preserve">The hand structure is what will be used to store the hand of each player. In this case the hand is only ever added to, using the hit behaviour. In this context, an array or linked list are just as appropriate as each other, </w:t>
+      </w:r>
+      <w:r>
+        <w:t>the direct access of an array is not as significant in this context, however, the maximum number of cards a player can have before bust or blackjack is known (11 – four 1’s, four 2’s and three 3’s), so the dynamic advantages of a linked list are not quite as significant either. However, for the sake of versatility for other standard deck games, a linked list is the best structure, because it will support hands of any size, efficiently; unless you passed in the maximum hand size to the constructor of the structure with the use of an array, however, this makes the structure harder to maintain. Either way the implementation of the hand structure is not as clear-cut as the use of a stack to implement the deck, however, I have chosen a linked-list based structure.</w:t>
+      </w:r>
+    </w:p>
+    <w:p>
+      <w:r>
+        <w:t>For now, there are no extra behaviours required for the Hand structure.  The only attributes would be the cards that the structure holds.</w:t>
+      </w:r>
+    </w:p>
+    <w:p>
+      <w:pPr>
+        <w:pStyle w:val="Heading4"/>
+      </w:pPr>
+      <w:commentRangeStart w:id="31"/>
       <w:r>
         <w:t>Blackjack Class Usage</w:t>
       </w:r>
-      <w:commentRangeEnd w:id="30"/>
+      <w:commentRangeEnd w:id="31"/>
       <w:r>
         <w:rPr>
           <w:rStyle w:val="CommentReference"/>
           <w:rFonts w:asciiTheme="minorHAnsi" w:eastAsiaTheme="minorHAnsi" w:hAnsiTheme="minorHAnsi" w:cstheme="minorBidi"/>
           <w:color w:val="auto"/>
         </w:rPr>
-        <w:commentReference w:id="30"/>
-      </w:r>
-    </w:p>
-    <w:p>
-      <w:pPr>
+        <w:commentReference w:id="31"/>
+      </w:r>
+    </w:p>
+    <w:p>
+      <w:r>
+        <w:t xml:space="preserve">From a high-level perspective, the </w:t>
+      </w:r>
+      <w:r>
+        <w:t>blackjack interface provides a hand to each player, and the game mainloop continues until either the player stands or reaches a blackjack or bust via hitting. Once the game mainloop ends, the end game method is called to calculate the value of each hand and determine a winner. The game can then be reset using the reset method.</w:t>
+      </w:r>
+    </w:p>
+    <w:p>
+      <w:pPr>
+        <w:rPr>
+          <w:rFonts w:asciiTheme="majorHAnsi" w:eastAsiaTheme="majorEastAsia" w:hAnsiTheme="majorHAnsi" w:cstheme="majorBidi"/>
+          <w:color w:val="243F60" w:themeColor="accent1" w:themeShade="7F"/>
+          <w:sz w:val="24"/>
+          <w:szCs w:val="24"/>
+        </w:rPr>
+      </w:pPr>
+      <w:r>
+        <w:br w:type="page"/>
+      </w:r>
+    </w:p>
+    <w:p>
+      <w:pPr>
+        <w:pStyle w:val="Heading3"/>
+      </w:pPr>
+      <w:commentRangeStart w:id="32"/>
+      <w:r>
+        <w:lastRenderedPageBreak/>
+        <w:t xml:space="preserve">Design </w:t>
+      </w:r>
+      <w:commentRangeEnd w:id="32"/>
+      <w:r>
+        <w:rPr>
+          <w:rStyle w:val="CommentReference"/>
+          <w:rFonts w:asciiTheme="minorHAnsi" w:eastAsiaTheme="minorHAnsi" w:hAnsiTheme="minorHAnsi" w:cstheme="minorBidi"/>
+          <w:color w:val="auto"/>
+        </w:rPr>
+        <w:commentReference w:id="32"/>
+      </w:r>
+      <w:r>
+        <w:t>– Card Counting AI</w:t>
+      </w:r>
+    </w:p>
+    <w:p>
+      <w:r>
+        <w:t xml:space="preserve">The blackjack dealer AI behaves in a very linear fashion – it will always hit until it reaches at least above 17, beating this to a winrate of at least 45%. However, another metric would be useful in determining the aptitude of the automatic </w:t>
+      </w:r>
+      <w:r>
+        <w:t>machine learning system. As a result, a Card Counting AI will be designed and developed alongside it, to compare how well they perform contrasted against each other. This is useful because the card counting AI’s behaviour is more consistent, predictable and easier to dissect, compared to the automatic system.</w:t>
+      </w:r>
+    </w:p>
+    <w:p>
+      <w:r>
+        <w:t xml:space="preserve">This AI will utilise a card counting tactic to predict whether it is optimal to hit or stand, based on what cards have already been revealed. The agent will store a record of all the cards in one standard deck and a counter next to each one, which will be decremented as each card is played. From this it will determine the probabilities of the next card it draws resulting in a bust, blackjack or less than 17 (or the dealer’s current hand value). </w:t>
+      </w:r>
+      <w:r>
+        <w:t xml:space="preserve">Parameters will have to be tested and chosen which will correspond to the threshold that the agent will operate under before making a move – for example, I will test if the AI should hit up to it predicting a 50% bust chance or less or higher. </w:t>
+      </w:r>
+    </w:p>
+    <w:p>
+      <w:pPr>
+        <w:pStyle w:val="Heading4"/>
+      </w:pPr>
+      <w:r>
+        <w:t>Structures</w:t>
+      </w:r>
+    </w:p>
+    <w:p>
+      <w:pPr>
+        <w:pStyle w:val="Heading5"/>
+      </w:pPr>
+      <w:r>
+        <w:t>Binary Tree</w:t>
+      </w:r>
+    </w:p>
+    <w:p>
+      <w:r>
+        <w:t xml:space="preserve">Storing the cards and the values associated with them are best stored in a Binary Search Tree, this is because as long as I store all the cards in their value order, then searching for each card has a Big O complexity of </w:t>
+      </w:r>
+      <w:proofErr w:type="gramStart"/>
+      <w:r>
+        <w:t>O(</w:t>
+      </w:r>
+      <w:proofErr w:type="gramEnd"/>
+      <w:r>
+        <w:t xml:space="preserve">log n), compared to if I used an array, which would result in a Big O complexity of O(n). Although the data set in this scenario is fixed, it makes the system more extendable. </w:t>
+      </w:r>
+    </w:p>
+    <w:p>
+      <w:r>
         <w:rPr>
           <w:b/>
           <w:u w:val="single"/>
         </w:rPr>
-      </w:pPr>
-      <w:bookmarkStart w:id="31" w:name="_GoBack"/>
-      <w:bookmarkEnd w:id="31"/>
+        <w:t>Node Class</w:t>
+      </w:r>
+      <w:r>
+        <w:rPr>
+          <w:b/>
+          <w:u w:val="single"/>
+        </w:rPr>
+        <w:t>:</w:t>
+      </w:r>
+      <w:r>
+        <w:rPr>
+          <w:b/>
+          <w:u w:val="single"/>
+        </w:rPr>
+        <w:br/>
+      </w:r>
+      <w:r>
+        <w:t xml:space="preserve">This class will have the behaviour of each of nodes in the binary tree, associated with it will be a left and right subtree, as well as behaviours show how many children it has. </w:t>
+      </w:r>
+      <w:bookmarkStart w:id="33" w:name="_GoBack"/>
+      <w:bookmarkEnd w:id="33"/>
+    </w:p>
+    <w:p/>
+    <w:p>
+      <w:pPr>
+        <w:pStyle w:val="Heading4"/>
+      </w:pPr>
+      <w:r>
+        <w:t>Algorithms</w:t>
+      </w:r>
+    </w:p>
+    <w:p>
+      <w:pPr>
+        <w:rPr>
+          <w:b/>
+          <w:u w:val="single"/>
+        </w:rPr>
+      </w:pPr>
     </w:p>
     <w:p>
       <w:pPr>
@@ -7766,14 +7681,14 @@
           <w:u w:val="single"/>
         </w:rPr>
       </w:pPr>
-      <w:bookmarkStart w:id="32" w:name="_Toc496253675"/>
+      <w:bookmarkStart w:id="34" w:name="_Toc496253675"/>
       <w:r>
         <w:rPr>
           <w:rStyle w:val="Heading2Char"/>
         </w:rPr>
         <w:t>Software</w:t>
       </w:r>
-      <w:bookmarkEnd w:id="32"/>
+      <w:bookmarkEnd w:id="34"/>
       <w:r>
         <w:rPr>
           <w:b/>
@@ -7796,11 +7711,11 @@
       <w:pPr>
         <w:pStyle w:val="Heading2"/>
       </w:pPr>
-      <w:bookmarkStart w:id="33" w:name="_Toc496253676"/>
+      <w:bookmarkStart w:id="35" w:name="_Toc496253676"/>
       <w:r>
         <w:t>Testing</w:t>
       </w:r>
-      <w:bookmarkEnd w:id="33"/>
+      <w:bookmarkEnd w:id="35"/>
       <w:r>
         <w:t xml:space="preserve"> </w:t>
       </w:r>
@@ -7817,11 +7732,11 @@
       <w:pPr>
         <w:pStyle w:val="Heading2"/>
       </w:pPr>
-      <w:bookmarkStart w:id="34" w:name="_Toc496253677"/>
+      <w:bookmarkStart w:id="36" w:name="_Toc496253677"/>
       <w:r>
         <w:t>Evaluation</w:t>
       </w:r>
-      <w:bookmarkEnd w:id="34"/>
+      <w:bookmarkEnd w:id="36"/>
     </w:p>
     <w:sectPr>
       <w:pgSz w:w="11906" w:h="16838"/>
@@ -7927,15 +7842,7 @@
         <w:annotationRef/>
       </w:r>
       <w:r>
-        <w:t xml:space="preserve">Research, and get some concrete examples of what an “aggressive player” would do for example, and use this to compare to what the AI does – find out if you can put the stuff from </w:t>
-      </w:r>
-      <w:proofErr w:type="spellStart"/>
-      <w:r>
-        <w:t>pokerology</w:t>
-      </w:r>
-      <w:proofErr w:type="spellEnd"/>
-      <w:r>
-        <w:t xml:space="preserve"> here, even if it is in your research section</w:t>
+        <w:t>Research, and get some concrete examples of what an “aggressive player” would do for example, and use this to compare to what the AI does – find out if you can put the stuff from pokerology here, even if it is in your research section</w:t>
       </w:r>
     </w:p>
   </w:comment>
@@ -7951,13 +7858,8 @@
         <w:annotationRef/>
       </w:r>
       <w:r>
-        <w:t xml:space="preserve">Update this as you nail down the design of the </w:t>
-      </w:r>
-      <w:proofErr w:type="spellStart"/>
-      <w:r>
-        <w:t>db</w:t>
-      </w:r>
-      <w:proofErr w:type="spellEnd"/>
+        <w:t>Update this as you nail down the design of the db</w:t>
+      </w:r>
     </w:p>
   </w:comment>
   <w:comment w:id="13" w:author="William GILROY" w:date="2017-10-06T09:36:00Z" w:initials="WG">
@@ -8122,7 +8024,7 @@
       </w:r>
     </w:p>
   </w:comment>
-  <w:comment w:id="30" w:author="William GILROY [2]" w:date="2017-12-16T18:28:00Z" w:initials="WG">
+  <w:comment w:id="30" w:author="William GILROY [2]" w:date="2017-12-17T13:33:00Z" w:initials="WG">
     <w:p>
       <w:pPr>
         <w:pStyle w:val="CommentText"/>
@@ -8134,7 +8036,39 @@
         <w:annotationRef/>
       </w:r>
       <w:r>
+        <w:t>Update this as you add the betting behaviours</w:t>
+      </w:r>
+    </w:p>
+  </w:comment>
+  <w:comment w:id="31" w:author="William GILROY [2]" w:date="2017-12-16T18:28:00Z" w:initials="WG">
+    <w:p>
+      <w:pPr>
+        <w:pStyle w:val="CommentText"/>
+      </w:pPr>
+      <w:r>
+        <w:rPr>
+          <w:rStyle w:val="CommentReference"/>
+        </w:rPr>
+        <w:annotationRef/>
+      </w:r>
+      <w:r>
         <w:t>TODO: Talk about how the blackjack interface is used, talk about the card counting AI progression and then the NN performance, progression.</w:t>
+      </w:r>
+    </w:p>
+  </w:comment>
+  <w:comment w:id="32" w:author="William GILROY [2]" w:date="2017-12-17T13:37:00Z" w:initials="WG">
+    <w:p>
+      <w:pPr>
+        <w:pStyle w:val="CommentText"/>
+      </w:pPr>
+      <w:r>
+        <w:rPr>
+          <w:rStyle w:val="CommentReference"/>
+        </w:rPr>
+        <w:annotationRef/>
+      </w:r>
+      <w:r>
+        <w:t>Update this as you flesh out the development of this.</w:t>
       </w:r>
     </w:p>
   </w:comment>
@@ -8160,7 +8094,9 @@
   <w15:commentEx w15:paraId="544D7C5A" w15:done="0"/>
   <w15:commentEx w15:paraId="31CD952F" w15:done="0"/>
   <w15:commentEx w15:paraId="1D43ECD0" w15:done="0"/>
+  <w15:commentEx w15:paraId="07CEA796" w15:done="0"/>
   <w15:commentEx w15:paraId="1A37D95B" w15:done="0"/>
+  <w15:commentEx w15:paraId="2491CCAD" w15:done="0"/>
 </w15:commentsEx>
 </file>
 
@@ -8223,7 +8159,7 @@
           <w:rPr>
             <w:noProof/>
           </w:rPr>
-          <w:t>30</w:t>
+          <w:t>33</w:t>
         </w:r>
         <w:r>
           <w:rPr>
@@ -8444,43 +8380,7 @@
           <w:sz w:val="22"/>
           <w:szCs w:val="22"/>
         </w:rPr>
-        <w:t xml:space="preserve">No-Limit Texas </w:t>
-      </w:r>
-      <w:proofErr w:type="spellStart"/>
-      <w:r>
-        <w:rPr>
-          <w:rFonts w:ascii="Calibri" w:eastAsia="Calibri" w:hAnsi="Calibri" w:cs="Calibri"/>
-          <w:sz w:val="22"/>
-          <w:szCs w:val="22"/>
-        </w:rPr>
-        <w:t>Hold’em</w:t>
-      </w:r>
-      <w:proofErr w:type="spellEnd"/>
-      <w:r>
-        <w:rPr>
-          <w:rFonts w:ascii="Calibri" w:eastAsia="Calibri" w:hAnsi="Calibri" w:cs="Calibri"/>
-          <w:sz w:val="22"/>
-          <w:szCs w:val="22"/>
-        </w:rPr>
-        <w:t xml:space="preserve"> Poker Agents Created with Evolutionary Neural Networks – Garrett Nicolai and Robert J. </w:t>
-      </w:r>
-      <w:proofErr w:type="spellStart"/>
-      <w:r>
-        <w:rPr>
-          <w:rFonts w:ascii="Calibri" w:eastAsia="Calibri" w:hAnsi="Calibri" w:cs="Calibri"/>
-          <w:sz w:val="22"/>
-          <w:szCs w:val="22"/>
-        </w:rPr>
-        <w:t>Hilderman</w:t>
-      </w:r>
-      <w:proofErr w:type="spellEnd"/>
-      <w:r>
-        <w:rPr>
-          <w:rFonts w:ascii="Calibri" w:eastAsia="Calibri" w:hAnsi="Calibri" w:cs="Calibri"/>
-          <w:sz w:val="22"/>
-          <w:szCs w:val="22"/>
-        </w:rPr>
-        <w:t>).</w:t>
+        <w:t>No-Limit Texas Hold’em Poker Agents Created with Evolutionary Neural Networks – Garrett Nicolai and Robert J. Hilderman).</w:t>
       </w:r>
     </w:p>
   </w:footnote>
@@ -10358,6 +10258,7 @@
     <w:lsdException w:name="HTML Sample" w:semiHidden="1" w:unhideWhenUsed="1"/>
     <w:lsdException w:name="HTML Typewriter" w:semiHidden="1" w:unhideWhenUsed="1"/>
     <w:lsdException w:name="HTML Variable" w:semiHidden="1" w:unhideWhenUsed="1"/>
+    <w:lsdException w:name="Normal Table" w:semiHidden="1" w:unhideWhenUsed="1"/>
     <w:lsdException w:name="annotation subject" w:semiHidden="1" w:unhideWhenUsed="1"/>
     <w:lsdException w:name="No List" w:semiHidden="1" w:unhideWhenUsed="1"/>
     <w:lsdException w:name="Outline List 1" w:semiHidden="1" w:unhideWhenUsed="1"/>
@@ -10401,8 +10302,10 @@
     <w:lsdException w:name="Table Elegant" w:semiHidden="1" w:unhideWhenUsed="1"/>
     <w:lsdException w:name="Table Professional" w:semiHidden="1" w:unhideWhenUsed="1"/>
     <w:lsdException w:name="Table Subtle 1" w:semiHidden="1" w:unhideWhenUsed="1"/>
+    <w:lsdException w:name="Table Subtle 2" w:semiHidden="1" w:unhideWhenUsed="1"/>
     <w:lsdException w:name="Table Web 1" w:semiHidden="1" w:unhideWhenUsed="1"/>
     <w:lsdException w:name="Table Web 2" w:semiHidden="1" w:unhideWhenUsed="1"/>
+    <w:lsdException w:name="Table Web 3" w:semiHidden="1" w:unhideWhenUsed="1"/>
     <w:lsdException w:name="Balloon Text" w:semiHidden="1" w:unhideWhenUsed="1"/>
     <w:lsdException w:name="Table Grid" w:uiPriority="59"/>
     <w:lsdException w:name="Table Theme" w:semiHidden="1" w:unhideWhenUsed="1"/>
@@ -11422,7 +11325,7 @@
 </file>
 
 <file path=customXml/itemProps1.xml><?xml version="1.0" encoding="utf-8"?>
-<ds:datastoreItem xmlns:ds="http://schemas.openxmlformats.org/officeDocument/2006/customXml" ds:itemID="{FD3C65C6-6300-4BB1-BD08-6D7D65C60EAC}">
+<ds:datastoreItem xmlns:ds="http://schemas.openxmlformats.org/officeDocument/2006/customXml" ds:itemID="{76CCE18B-5DC5-464E-AC68-BA955DD71BA4}">
   <ds:schemaRefs>
     <ds:schemaRef ds:uri="http://schemas.openxmlformats.org/officeDocument/2006/bibliography"/>
   </ds:schemaRefs>

</xml_diff>